<commit_message>
updates on relational data project
</commit_message>
<xml_diff>
--- a/08_relational-data/doc/08_relational-data.docx
+++ b/08_relational-data/doc/08_relational-data.docx
@@ -18,34 +18,7 @@
           <w:sz w:val="20"/>
           <w:szCs w:val="20"/>
         </w:rPr>
-        <w:t xml:space="preserve">07 – </w:t>
-      </w:r>
-      <w:r>
-        <w:rPr>
-          <w:b/>
-          <w:color w:val="000000"/>
-          <w:sz w:val="20"/>
-          <w:szCs w:val="20"/>
-        </w:rPr>
-        <w:t>Relational data: F</w:t>
-      </w:r>
-      <w:r>
-        <w:rPr>
-          <w:b/>
-          <w:color w:val="000000"/>
-          <w:sz w:val="20"/>
-          <w:szCs w:val="20"/>
-        </w:rPr>
-        <w:t>oo</w:t>
-      </w:r>
-      <w:r>
-        <w:rPr>
-          <w:b/>
-          <w:color w:val="000000"/>
-          <w:sz w:val="20"/>
-          <w:szCs w:val="20"/>
-        </w:rPr>
-        <w:t>tball dataset</w:t>
+        <w:t>07 – Relational data: Football dataset</w:t>
       </w:r>
     </w:p>
     <w:p>
@@ -201,16 +174,7 @@
           <w:sz w:val="18"/>
           <w:szCs w:val="18"/>
         </w:rPr>
-        <w:t>Fecha: 2023-05-1</w:t>
-      </w:r>
-      <w:r>
-        <w:rPr>
-          <w:b/>
-          <w:color w:val="000000"/>
-          <w:sz w:val="18"/>
-          <w:szCs w:val="18"/>
-        </w:rPr>
-        <w:t>5</w:t>
+        <w:t>Fecha: 2023-05-15</w:t>
       </w:r>
     </w:p>
     <w:p>
@@ -226,77 +190,135 @@
           <w:sz w:val="18"/>
           <w:szCs w:val="18"/>
         </w:rPr>
-        <w:t>Se utiliza el dataset de cargos de seguro médico en EEUU, de dominio público [1]. Se aplicó un modelo de MLR (regresión lineal múltiple) utilizando variables predictoras específicas y una transformación de variable. Se utilizaron la variable edad (age) y el sexo (sex) de los asegurados como variables explicativas. Se realizó una transformación cuadrática de la variable edad, representada en la figura como age^2, con el objetivo de identificar relaciones no lineales entre la edad y los cargos de seguro. Estas variables y su transformación se incorporaron en el modelo para investigar cómo influyen en la predicción de los cargos de seguro.</w:t>
-      </w:r>
-    </w:p>
-    <w:p>
-      <w:pPr>
-        <w:pStyle w:val="LOnormal"/>
-        <w:widowControl w:val="false"/>
-        <w:jc w:val="both"/>
-        <w:rPr>
-          <w:color w:val="000000"/>
-          <w:sz w:val="18"/>
-          <w:szCs w:val="18"/>
-        </w:rPr>
-      </w:pPr>
-      <w:r>
-        <w:rPr>
-          <w:color w:val="000000"/>
-          <w:sz w:val="18"/>
-          <w:szCs w:val="18"/>
-        </w:rPr>
-        <w:drawing>
-          <wp:anchor behindDoc="0" distT="0" distB="0" distL="0" distR="0" simplePos="0" locked="0" layoutInCell="0" allowOverlap="1" relativeHeight="3">
-            <wp:simplePos x="0" y="0"/>
-            <wp:positionH relativeFrom="column">
-              <wp:posOffset>36195</wp:posOffset>
-            </wp:positionH>
-            <wp:positionV relativeFrom="paragraph">
-              <wp:posOffset>66040</wp:posOffset>
-            </wp:positionV>
-            <wp:extent cx="5731510" cy="2865755"/>
-            <wp:effectExtent l="0" t="0" r="0" b="0"/>
-            <wp:wrapSquare wrapText="largest"/>
-            <wp:docPr id="2" name="Image1" descr=""/>
-            <wp:cNvGraphicFramePr>
-              <a:graphicFrameLocks xmlns:a="http://schemas.openxmlformats.org/drawingml/2006/main" noChangeAspect="1"/>
-            </wp:cNvGraphicFramePr>
-            <a:graphic xmlns:a="http://schemas.openxmlformats.org/drawingml/2006/main">
-              <a:graphicData uri="http://schemas.openxmlformats.org/drawingml/2006/picture">
-                <pic:pic xmlns:pic="http://schemas.openxmlformats.org/drawingml/2006/picture">
-                  <pic:nvPicPr>
-                    <pic:cNvPr id="2" name="Image1" descr=""/>
-                    <pic:cNvPicPr>
-                      <a:picLocks noChangeAspect="1" noChangeArrowheads="1"/>
-                    </pic:cNvPicPr>
-                  </pic:nvPicPr>
-                  <pic:blipFill>
-                    <a:blip r:embed="rId5"/>
-                    <a:stretch>
-                      <a:fillRect/>
-                    </a:stretch>
-                  </pic:blipFill>
-                  <pic:spPr bwMode="auto">
-                    <a:xfrm>
-                      <a:off x="0" y="0"/>
-                      <a:ext cx="5731510" cy="2865755"/>
-                    </a:xfrm>
-                    <a:prstGeom prst="rect">
-                      <a:avLst/>
-                    </a:prstGeom>
-                  </pic:spPr>
-                </pic:pic>
-              </a:graphicData>
-            </a:graphic>
-          </wp:anchor>
-        </w:drawing>
+        <w:t xml:space="preserve">Se </w:t>
+      </w:r>
+      <w:r>
+        <w:rPr>
+          <w:color w:val="666666"/>
+          <w:sz w:val="18"/>
+          <w:szCs w:val="18"/>
+        </w:rPr>
+        <w:t>realiza un estudio entre los mejores jugadores de una liga de f</w:t>
+      </w:r>
+      <w:r>
+        <w:rPr>
+          <w:rFonts w:eastAsia="Arial" w:cs="Arial"/>
+          <w:color w:val="666666"/>
+          <w:kern w:val="0"/>
+          <w:sz w:val="18"/>
+          <w:szCs w:val="18"/>
+          <w:lang w:val="es-ES" w:eastAsia="zh-CN" w:bidi="hi-IN"/>
+        </w:rPr>
+        <w:t xml:space="preserve">útbol europea. Para ello se </w:t>
+      </w:r>
+      <w:r>
+        <w:rPr>
+          <w:color w:val="666666"/>
+          <w:sz w:val="18"/>
+          <w:szCs w:val="18"/>
+        </w:rPr>
+        <w:t xml:space="preserve">utiliza el dataset de </w:t>
+      </w:r>
+      <w:r>
+        <w:rPr>
+          <w:color w:val="666666"/>
+          <w:sz w:val="18"/>
+          <w:szCs w:val="18"/>
+        </w:rPr>
+        <w:t xml:space="preserve">las mejores 5 ligas de futbol en Europa de 2014 a 2020 </w:t>
+      </w:r>
+      <w:r>
+        <w:rPr>
+          <w:color w:val="666666"/>
+          <w:sz w:val="18"/>
+          <w:szCs w:val="18"/>
+        </w:rPr>
+        <w:t xml:space="preserve">[1]. </w:t>
+      </w:r>
+      <w:r>
+        <w:rPr>
+          <w:color w:val="666666"/>
+          <w:sz w:val="18"/>
+          <w:szCs w:val="18"/>
+        </w:rPr>
+        <w:t xml:space="preserve">En primer lugar, se contabilizan los goles totales en todas las ligas, tanto de local como visitante, </w:t>
+      </w:r>
+      <w:r>
+        <w:rPr>
+          <w:color w:val="666666"/>
+          <w:sz w:val="18"/>
+          <w:szCs w:val="18"/>
+        </w:rPr>
+        <w:t>Tabla 1, a</w:t>
+      </w:r>
+      <w:r>
+        <w:rPr>
+          <w:color w:val="666666"/>
+          <w:sz w:val="18"/>
+          <w:szCs w:val="18"/>
+        </w:rPr>
+        <w:t xml:space="preserve">. Luego, se </w:t>
+      </w:r>
+      <w:r>
+        <w:rPr>
+          <w:rFonts w:eastAsia="Arial" w:cs="Arial"/>
+          <w:color w:val="666666"/>
+          <w:kern w:val="0"/>
+          <w:sz w:val="18"/>
+          <w:szCs w:val="18"/>
+          <w:lang w:val="es-ES" w:eastAsia="zh-CN" w:bidi="hi-IN"/>
+        </w:rPr>
+        <w:t xml:space="preserve">selecciona la liga con mayor número de goles (suma de los goles de visitante y local), dando como resultado la liga Serie A. </w:t>
+      </w:r>
+      <w:r>
+        <w:rPr>
+          <w:rFonts w:eastAsia="Arial" w:cs="Arial"/>
+          <w:color w:val="666666"/>
+          <w:kern w:val="0"/>
+          <w:sz w:val="18"/>
+          <w:szCs w:val="18"/>
+          <w:lang w:val="es-ES" w:eastAsia="zh-CN" w:bidi="hi-IN"/>
+        </w:rPr>
+        <w:t>Luego. d</w:t>
+      </w:r>
+      <w:r>
+        <w:rPr>
+          <w:rFonts w:eastAsia="Arial" w:cs="Arial"/>
+          <w:color w:val="666666"/>
+          <w:kern w:val="0"/>
+          <w:sz w:val="18"/>
+          <w:szCs w:val="18"/>
+          <w:lang w:val="es-ES" w:eastAsia="zh-CN" w:bidi="hi-IN"/>
+        </w:rPr>
+        <w:t xml:space="preserve">e esta liga se contabilizan los goles totales de todos los jugadores y se seleccionan los 5 jugadores con mayor número, </w:t>
+      </w:r>
+      <w:r>
+        <w:rPr>
+          <w:rFonts w:eastAsia="Arial" w:cs="Arial"/>
+          <w:color w:val="666666"/>
+          <w:kern w:val="0"/>
+          <w:sz w:val="18"/>
+          <w:szCs w:val="18"/>
+          <w:lang w:val="es-ES" w:eastAsia="zh-CN" w:bidi="hi-IN"/>
+        </w:rPr>
+        <w:t>Tabla 1, b</w:t>
+      </w:r>
+      <w:r>
+        <w:rPr>
+          <w:rFonts w:eastAsia="Arial" w:cs="Arial"/>
+          <w:color w:val="666666"/>
+          <w:kern w:val="0"/>
+          <w:sz w:val="18"/>
+          <w:szCs w:val="18"/>
+          <w:lang w:val="es-ES" w:eastAsia="zh-CN" w:bidi="hi-IN"/>
+        </w:rPr>
+        <w:t>.</w:t>
       </w:r>
     </w:p>
     <w:tbl>
       <w:tblPr>
-        <w:tblW w:w="7114" w:type="dxa"/>
-        <w:jc w:val="center"/>
+        <w:tblW w:w="5000" w:type="pct"/>
+        <w:jc w:val="left"/>
         <w:tblInd w:w="0" w:type="dxa"/>
         <w:tblLayout w:type="fixed"/>
         <w:tblCellMar>
@@ -307,59 +329,1568 @@
         </w:tblCellMar>
       </w:tblPr>
       <w:tblGrid>
-        <w:gridCol w:w="1505"/>
-        <w:gridCol w:w="1504"/>
-        <w:gridCol w:w="1506"/>
-        <w:gridCol w:w="1507"/>
-        <w:gridCol w:w="1092"/>
+        <w:gridCol w:w="5215"/>
+        <w:gridCol w:w="3811"/>
       </w:tblGrid>
       <w:tr>
         <w:trPr/>
         <w:tc>
           <w:tcPr>
-            <w:tcW w:w="7114" w:type="dxa"/>
-            <w:gridSpan w:val="5"/>
-            <w:tcBorders>
-              <w:top w:val="single" w:sz="4" w:space="0" w:color="000000"/>
-              <w:left w:val="single" w:sz="4" w:space="0" w:color="000000"/>
-              <w:bottom w:val="single" w:sz="4" w:space="0" w:color="000000"/>
-              <w:right w:val="single" w:sz="4" w:space="0" w:color="000000"/>
-            </w:tcBorders>
+            <w:tcW w:w="5215" w:type="dxa"/>
+            <w:tcBorders/>
           </w:tcPr>
+          <w:tbl>
+            <w:tblPr>
+              <w:tblW w:w="5042" w:type="dxa"/>
+              <w:jc w:val="left"/>
+              <w:tblInd w:w="-5" w:type="dxa"/>
+              <w:tblLayout w:type="fixed"/>
+              <w:tblCellMar>
+                <w:top w:w="55" w:type="dxa"/>
+                <w:left w:w="55" w:type="dxa"/>
+                <w:bottom w:w="55" w:type="dxa"/>
+                <w:right w:w="55" w:type="dxa"/>
+              </w:tblCellMar>
+            </w:tblPr>
+            <w:tblGrid>
+              <w:gridCol w:w="808"/>
+              <w:gridCol w:w="953"/>
+              <w:gridCol w:w="1124"/>
+              <w:gridCol w:w="1165"/>
+              <w:gridCol w:w="992"/>
+            </w:tblGrid>
+            <w:tr>
+              <w:trPr/>
+              <w:tc>
+                <w:tcPr>
+                  <w:tcW w:w="808" w:type="dxa"/>
+                  <w:tcBorders>
+                    <w:top w:val="single" w:sz="4" w:space="0" w:color="000000"/>
+                    <w:left w:val="single" w:sz="4" w:space="0" w:color="000000"/>
+                    <w:bottom w:val="single" w:sz="4" w:space="0" w:color="000000"/>
+                  </w:tcBorders>
+                </w:tcPr>
+                <w:p>
+                  <w:pPr>
+                    <w:pStyle w:val="TableHeading"/>
+                    <w:rPr>
+                      <w:sz w:val="16"/>
+                      <w:szCs w:val="16"/>
+                    </w:rPr>
+                  </w:pPr>
+                  <w:r>
+                    <w:rPr>
+                      <w:sz w:val="16"/>
+                      <w:szCs w:val="16"/>
+                    </w:rPr>
+                    <w:t>leagueID</w:t>
+                  </w:r>
+                </w:p>
+              </w:tc>
+              <w:tc>
+                <w:tcPr>
+                  <w:tcW w:w="953" w:type="dxa"/>
+                  <w:tcBorders>
+                    <w:top w:val="single" w:sz="4" w:space="0" w:color="000000"/>
+                    <w:left w:val="single" w:sz="4" w:space="0" w:color="000000"/>
+                    <w:bottom w:val="single" w:sz="4" w:space="0" w:color="000000"/>
+                  </w:tcBorders>
+                </w:tcPr>
+                <w:p>
+                  <w:pPr>
+                    <w:pStyle w:val="TableHeading"/>
+                    <w:rPr>
+                      <w:sz w:val="16"/>
+                      <w:szCs w:val="16"/>
+                    </w:rPr>
+                  </w:pPr>
+                  <w:r>
+                    <w:rPr>
+                      <w:sz w:val="16"/>
+                      <w:szCs w:val="16"/>
+                    </w:rPr>
+                    <w:t>name</w:t>
+                  </w:r>
+                </w:p>
+              </w:tc>
+              <w:tc>
+                <w:tcPr>
+                  <w:tcW w:w="1124" w:type="dxa"/>
+                  <w:tcBorders>
+                    <w:top w:val="single" w:sz="4" w:space="0" w:color="000000"/>
+                    <w:left w:val="single" w:sz="4" w:space="0" w:color="000000"/>
+                    <w:bottom w:val="single" w:sz="4" w:space="0" w:color="000000"/>
+                  </w:tcBorders>
+                </w:tcPr>
+                <w:p>
+                  <w:pPr>
+                    <w:pStyle w:val="TableHeading"/>
+                    <w:rPr>
+                      <w:sz w:val="16"/>
+                      <w:szCs w:val="16"/>
+                    </w:rPr>
+                  </w:pPr>
+                  <w:r>
+                    <w:rPr>
+                      <w:sz w:val="16"/>
+                      <w:szCs w:val="16"/>
+                    </w:rPr>
+                    <w:t>awayGoals_l</w:t>
+                  </w:r>
+                </w:p>
+              </w:tc>
+              <w:tc>
+                <w:tcPr>
+                  <w:tcW w:w="1165" w:type="dxa"/>
+                  <w:tcBorders>
+                    <w:top w:val="single" w:sz="4" w:space="0" w:color="000000"/>
+                    <w:left w:val="single" w:sz="4" w:space="0" w:color="000000"/>
+                    <w:bottom w:val="single" w:sz="4" w:space="0" w:color="000000"/>
+                  </w:tcBorders>
+                </w:tcPr>
+                <w:p>
+                  <w:pPr>
+                    <w:pStyle w:val="TableHeading"/>
+                    <w:rPr>
+                      <w:sz w:val="16"/>
+                      <w:szCs w:val="16"/>
+                    </w:rPr>
+                  </w:pPr>
+                  <w:r>
+                    <w:rPr>
+                      <w:sz w:val="16"/>
+                      <w:szCs w:val="16"/>
+                    </w:rPr>
+                    <w:t>homeGoals_l</w:t>
+                  </w:r>
+                </w:p>
+              </w:tc>
+              <w:tc>
+                <w:tcPr>
+                  <w:tcW w:w="992" w:type="dxa"/>
+                  <w:tcBorders>
+                    <w:top w:val="single" w:sz="4" w:space="0" w:color="000000"/>
+                    <w:left w:val="single" w:sz="4" w:space="0" w:color="000000"/>
+                    <w:bottom w:val="single" w:sz="4" w:space="0" w:color="000000"/>
+                    <w:right w:val="single" w:sz="4" w:space="0" w:color="000000"/>
+                  </w:tcBorders>
+                </w:tcPr>
+                <w:p>
+                  <w:pPr>
+                    <w:pStyle w:val="TableHeading"/>
+                    <w:rPr>
+                      <w:sz w:val="16"/>
+                      <w:szCs w:val="16"/>
+                    </w:rPr>
+                  </w:pPr>
+                  <w:r>
+                    <w:rPr>
+                      <w:sz w:val="16"/>
+                      <w:szCs w:val="16"/>
+                    </w:rPr>
+                    <w:t>sumGoals</w:t>
+                  </w:r>
+                </w:p>
+              </w:tc>
+            </w:tr>
+            <w:tr>
+              <w:trPr/>
+              <w:tc>
+                <w:tcPr>
+                  <w:tcW w:w="808" w:type="dxa"/>
+                  <w:tcBorders>
+                    <w:left w:val="single" w:sz="4" w:space="0" w:color="000000"/>
+                    <w:bottom w:val="single" w:sz="4" w:space="0" w:color="000000"/>
+                  </w:tcBorders>
+                </w:tcPr>
+                <w:p>
+                  <w:pPr>
+                    <w:pStyle w:val="TableContents"/>
+                    <w:rPr>
+                      <w:sz w:val="16"/>
+                      <w:szCs w:val="16"/>
+                    </w:rPr>
+                  </w:pPr>
+                  <w:r>
+                    <w:rPr>
+                      <w:sz w:val="16"/>
+                      <w:szCs w:val="16"/>
+                    </w:rPr>
+                    <w:t>&lt;int&gt;</w:t>
+                  </w:r>
+                </w:p>
+              </w:tc>
+              <w:tc>
+                <w:tcPr>
+                  <w:tcW w:w="953" w:type="dxa"/>
+                  <w:tcBorders>
+                    <w:left w:val="single" w:sz="4" w:space="0" w:color="000000"/>
+                    <w:bottom w:val="single" w:sz="4" w:space="0" w:color="000000"/>
+                  </w:tcBorders>
+                </w:tcPr>
+                <w:p>
+                  <w:pPr>
+                    <w:pStyle w:val="TableContents"/>
+                    <w:rPr>
+                      <w:sz w:val="16"/>
+                      <w:szCs w:val="16"/>
+                    </w:rPr>
+                  </w:pPr>
+                  <w:r>
+                    <w:rPr>
+                      <w:sz w:val="16"/>
+                      <w:szCs w:val="16"/>
+                    </w:rPr>
+                    <w:t>&lt;chr&gt;</w:t>
+                  </w:r>
+                </w:p>
+              </w:tc>
+              <w:tc>
+                <w:tcPr>
+                  <w:tcW w:w="1124" w:type="dxa"/>
+                  <w:tcBorders>
+                    <w:left w:val="single" w:sz="4" w:space="0" w:color="000000"/>
+                    <w:bottom w:val="single" w:sz="4" w:space="0" w:color="000000"/>
+                  </w:tcBorders>
+                </w:tcPr>
+                <w:p>
+                  <w:pPr>
+                    <w:pStyle w:val="TableContents"/>
+                    <w:rPr>
+                      <w:sz w:val="16"/>
+                      <w:szCs w:val="16"/>
+                    </w:rPr>
+                  </w:pPr>
+                  <w:r>
+                    <w:rPr>
+                      <w:sz w:val="16"/>
+                      <w:szCs w:val="16"/>
+                    </w:rPr>
+                    <w:t>&lt;int&gt;</w:t>
+                  </w:r>
+                </w:p>
+              </w:tc>
+              <w:tc>
+                <w:tcPr>
+                  <w:tcW w:w="1165" w:type="dxa"/>
+                  <w:tcBorders>
+                    <w:left w:val="single" w:sz="4" w:space="0" w:color="000000"/>
+                    <w:bottom w:val="single" w:sz="4" w:space="0" w:color="000000"/>
+                  </w:tcBorders>
+                </w:tcPr>
+                <w:p>
+                  <w:pPr>
+                    <w:pStyle w:val="TableContents"/>
+                    <w:rPr>
+                      <w:sz w:val="16"/>
+                      <w:szCs w:val="16"/>
+                    </w:rPr>
+                  </w:pPr>
+                  <w:r>
+                    <w:rPr>
+                      <w:sz w:val="16"/>
+                      <w:szCs w:val="16"/>
+                    </w:rPr>
+                    <w:t>&lt;int&gt;</w:t>
+                  </w:r>
+                </w:p>
+              </w:tc>
+              <w:tc>
+                <w:tcPr>
+                  <w:tcW w:w="992" w:type="dxa"/>
+                  <w:tcBorders>
+                    <w:left w:val="single" w:sz="4" w:space="0" w:color="000000"/>
+                    <w:bottom w:val="single" w:sz="4" w:space="0" w:color="000000"/>
+                    <w:right w:val="single" w:sz="4" w:space="0" w:color="000000"/>
+                  </w:tcBorders>
+                </w:tcPr>
+                <w:p>
+                  <w:pPr>
+                    <w:pStyle w:val="TableContents"/>
+                    <w:rPr>
+                      <w:sz w:val="16"/>
+                      <w:szCs w:val="16"/>
+                    </w:rPr>
+                  </w:pPr>
+                  <w:r>
+                    <w:rPr>
+                      <w:sz w:val="16"/>
+                      <w:szCs w:val="16"/>
+                    </w:rPr>
+                    <w:t>&lt;int&gt;</w:t>
+                  </w:r>
+                </w:p>
+              </w:tc>
+            </w:tr>
+            <w:tr>
+              <w:trPr/>
+              <w:tc>
+                <w:tcPr>
+                  <w:tcW w:w="808" w:type="dxa"/>
+                  <w:tcBorders>
+                    <w:left w:val="single" w:sz="4" w:space="0" w:color="000000"/>
+                    <w:bottom w:val="single" w:sz="4" w:space="0" w:color="000000"/>
+                  </w:tcBorders>
+                </w:tcPr>
+                <w:p>
+                  <w:pPr>
+                    <w:pStyle w:val="TableContents"/>
+                    <w:rPr>
+                      <w:sz w:val="16"/>
+                      <w:szCs w:val="16"/>
+                    </w:rPr>
+                  </w:pPr>
+                  <w:r>
+                    <w:rPr>
+                      <w:sz w:val="16"/>
+                      <w:szCs w:val="16"/>
+                    </w:rPr>
+                    <w:t>2</w:t>
+                  </w:r>
+                </w:p>
+              </w:tc>
+              <w:tc>
+                <w:tcPr>
+                  <w:tcW w:w="953" w:type="dxa"/>
+                  <w:tcBorders>
+                    <w:left w:val="single" w:sz="4" w:space="0" w:color="000000"/>
+                    <w:bottom w:val="single" w:sz="4" w:space="0" w:color="000000"/>
+                  </w:tcBorders>
+                </w:tcPr>
+                <w:p>
+                  <w:pPr>
+                    <w:pStyle w:val="TableContents"/>
+                    <w:rPr>
+                      <w:sz w:val="16"/>
+                      <w:szCs w:val="16"/>
+                    </w:rPr>
+                  </w:pPr>
+                  <w:r>
+                    <w:rPr>
+                      <w:sz w:val="16"/>
+                      <w:szCs w:val="16"/>
+                    </w:rPr>
+                    <w:t xml:space="preserve">Serie A </w:t>
+                  </w:r>
+                </w:p>
+              </w:tc>
+              <w:tc>
+                <w:tcPr>
+                  <w:tcW w:w="1124" w:type="dxa"/>
+                  <w:tcBorders>
+                    <w:left w:val="single" w:sz="4" w:space="0" w:color="000000"/>
+                    <w:bottom w:val="single" w:sz="4" w:space="0" w:color="000000"/>
+                  </w:tcBorders>
+                </w:tcPr>
+                <w:p>
+                  <w:pPr>
+                    <w:pStyle w:val="TableContents"/>
+                    <w:rPr>
+                      <w:sz w:val="16"/>
+                      <w:szCs w:val="16"/>
+                    </w:rPr>
+                  </w:pPr>
+                  <w:r>
+                    <w:rPr>
+                      <w:sz w:val="16"/>
+                      <w:szCs w:val="16"/>
+                    </w:rPr>
+                    <w:t>3363</w:t>
+                  </w:r>
+                </w:p>
+              </w:tc>
+              <w:tc>
+                <w:tcPr>
+                  <w:tcW w:w="1165" w:type="dxa"/>
+                  <w:tcBorders>
+                    <w:left w:val="single" w:sz="4" w:space="0" w:color="000000"/>
+                    <w:bottom w:val="single" w:sz="4" w:space="0" w:color="000000"/>
+                  </w:tcBorders>
+                </w:tcPr>
+                <w:p>
+                  <w:pPr>
+                    <w:pStyle w:val="TableContents"/>
+                    <w:rPr>
+                      <w:sz w:val="16"/>
+                      <w:szCs w:val="16"/>
+                    </w:rPr>
+                  </w:pPr>
+                  <w:r>
+                    <w:rPr>
+                      <w:sz w:val="16"/>
+                      <w:szCs w:val="16"/>
+                    </w:rPr>
+                    <w:t>4113</w:t>
+                  </w:r>
+                </w:p>
+              </w:tc>
+              <w:tc>
+                <w:tcPr>
+                  <w:tcW w:w="992" w:type="dxa"/>
+                  <w:tcBorders>
+                    <w:left w:val="single" w:sz="4" w:space="0" w:color="000000"/>
+                    <w:bottom w:val="single" w:sz="4" w:space="0" w:color="000000"/>
+                    <w:right w:val="single" w:sz="4" w:space="0" w:color="000000"/>
+                  </w:tcBorders>
+                </w:tcPr>
+                <w:p>
+                  <w:pPr>
+                    <w:pStyle w:val="TableContents"/>
+                    <w:rPr>
+                      <w:sz w:val="16"/>
+                      <w:szCs w:val="16"/>
+                    </w:rPr>
+                  </w:pPr>
+                  <w:r>
+                    <w:rPr>
+                      <w:sz w:val="16"/>
+                      <w:szCs w:val="16"/>
+                    </w:rPr>
+                    <w:t>7476</w:t>
+                  </w:r>
+                </w:p>
+              </w:tc>
+            </w:tr>
+            <w:tr>
+              <w:trPr/>
+              <w:tc>
+                <w:tcPr>
+                  <w:tcW w:w="808" w:type="dxa"/>
+                  <w:tcBorders>
+                    <w:left w:val="single" w:sz="4" w:space="0" w:color="000000"/>
+                    <w:bottom w:val="single" w:sz="4" w:space="0" w:color="000000"/>
+                  </w:tcBorders>
+                </w:tcPr>
+                <w:p>
+                  <w:pPr>
+                    <w:pStyle w:val="TableContents"/>
+                    <w:rPr>
+                      <w:sz w:val="16"/>
+                      <w:szCs w:val="16"/>
+                    </w:rPr>
+                  </w:pPr>
+                  <w:r>
+                    <w:rPr>
+                      <w:sz w:val="16"/>
+                      <w:szCs w:val="16"/>
+                    </w:rPr>
+                    <w:t>1</w:t>
+                  </w:r>
+                </w:p>
+              </w:tc>
+              <w:tc>
+                <w:tcPr>
+                  <w:tcW w:w="953" w:type="dxa"/>
+                  <w:tcBorders>
+                    <w:left w:val="single" w:sz="4" w:space="0" w:color="000000"/>
+                    <w:bottom w:val="single" w:sz="4" w:space="0" w:color="000000"/>
+                  </w:tcBorders>
+                </w:tcPr>
+                <w:p>
+                  <w:pPr>
+                    <w:pStyle w:val="TableContents"/>
+                    <w:rPr>
+                      <w:sz w:val="16"/>
+                      <w:szCs w:val="16"/>
+                    </w:rPr>
+                  </w:pPr>
+                  <w:r>
+                    <w:rPr>
+                      <w:sz w:val="16"/>
+                      <w:szCs w:val="16"/>
+                    </w:rPr>
+                    <w:t>Premier League</w:t>
+                  </w:r>
+                </w:p>
+              </w:tc>
+              <w:tc>
+                <w:tcPr>
+                  <w:tcW w:w="1124" w:type="dxa"/>
+                  <w:tcBorders>
+                    <w:left w:val="single" w:sz="4" w:space="0" w:color="000000"/>
+                    <w:bottom w:val="single" w:sz="4" w:space="0" w:color="000000"/>
+                  </w:tcBorders>
+                </w:tcPr>
+                <w:p>
+                  <w:pPr>
+                    <w:pStyle w:val="TableContents"/>
+                    <w:rPr>
+                      <w:sz w:val="16"/>
+                      <w:szCs w:val="16"/>
+                    </w:rPr>
+                  </w:pPr>
+                  <w:r>
+                    <w:rPr>
+                      <w:sz w:val="16"/>
+                      <w:szCs w:val="16"/>
+                    </w:rPr>
+                    <w:t>3211</w:t>
+                  </w:r>
+                </w:p>
+              </w:tc>
+              <w:tc>
+                <w:tcPr>
+                  <w:tcW w:w="1165" w:type="dxa"/>
+                  <w:tcBorders>
+                    <w:left w:val="single" w:sz="4" w:space="0" w:color="000000"/>
+                    <w:bottom w:val="single" w:sz="4" w:space="0" w:color="000000"/>
+                  </w:tcBorders>
+                </w:tcPr>
+                <w:p>
+                  <w:pPr>
+                    <w:pStyle w:val="TableContents"/>
+                    <w:rPr>
+                      <w:sz w:val="16"/>
+                      <w:szCs w:val="16"/>
+                    </w:rPr>
+                  </w:pPr>
+                  <w:r>
+                    <w:rPr>
+                      <w:sz w:val="16"/>
+                      <w:szCs w:val="16"/>
+                    </w:rPr>
+                    <w:t>4002</w:t>
+                  </w:r>
+                </w:p>
+              </w:tc>
+              <w:tc>
+                <w:tcPr>
+                  <w:tcW w:w="992" w:type="dxa"/>
+                  <w:tcBorders>
+                    <w:left w:val="single" w:sz="4" w:space="0" w:color="000000"/>
+                    <w:bottom w:val="single" w:sz="4" w:space="0" w:color="000000"/>
+                    <w:right w:val="single" w:sz="4" w:space="0" w:color="000000"/>
+                  </w:tcBorders>
+                </w:tcPr>
+                <w:p>
+                  <w:pPr>
+                    <w:pStyle w:val="TableContents"/>
+                    <w:rPr>
+                      <w:sz w:val="16"/>
+                      <w:szCs w:val="16"/>
+                    </w:rPr>
+                  </w:pPr>
+                  <w:r>
+                    <w:rPr>
+                      <w:sz w:val="16"/>
+                      <w:szCs w:val="16"/>
+                    </w:rPr>
+                    <w:t>7213</w:t>
+                  </w:r>
+                </w:p>
+              </w:tc>
+            </w:tr>
+            <w:tr>
+              <w:trPr/>
+              <w:tc>
+                <w:tcPr>
+                  <w:tcW w:w="808" w:type="dxa"/>
+                  <w:tcBorders>
+                    <w:left w:val="single" w:sz="4" w:space="0" w:color="000000"/>
+                    <w:bottom w:val="single" w:sz="4" w:space="0" w:color="000000"/>
+                  </w:tcBorders>
+                </w:tcPr>
+                <w:p>
+                  <w:pPr>
+                    <w:pStyle w:val="TableContents"/>
+                    <w:rPr>
+                      <w:sz w:val="16"/>
+                      <w:szCs w:val="16"/>
+                    </w:rPr>
+                  </w:pPr>
+                  <w:r>
+                    <w:rPr>
+                      <w:sz w:val="16"/>
+                      <w:szCs w:val="16"/>
+                    </w:rPr>
+                    <w:t>4</w:t>
+                  </w:r>
+                </w:p>
+              </w:tc>
+              <w:tc>
+                <w:tcPr>
+                  <w:tcW w:w="953" w:type="dxa"/>
+                  <w:tcBorders>
+                    <w:left w:val="single" w:sz="4" w:space="0" w:color="000000"/>
+                    <w:bottom w:val="single" w:sz="4" w:space="0" w:color="000000"/>
+                  </w:tcBorders>
+                </w:tcPr>
+                <w:p>
+                  <w:pPr>
+                    <w:pStyle w:val="TableContents"/>
+                    <w:rPr>
+                      <w:sz w:val="16"/>
+                      <w:szCs w:val="16"/>
+                    </w:rPr>
+                  </w:pPr>
+                  <w:r>
+                    <w:rPr>
+                      <w:sz w:val="16"/>
+                      <w:szCs w:val="16"/>
+                    </w:rPr>
+                    <w:t xml:space="preserve">La Liga </w:t>
+                  </w:r>
+                </w:p>
+              </w:tc>
+              <w:tc>
+                <w:tcPr>
+                  <w:tcW w:w="1124" w:type="dxa"/>
+                  <w:tcBorders>
+                    <w:left w:val="single" w:sz="4" w:space="0" w:color="000000"/>
+                    <w:bottom w:val="single" w:sz="4" w:space="0" w:color="000000"/>
+                  </w:tcBorders>
+                </w:tcPr>
+                <w:p>
+                  <w:pPr>
+                    <w:pStyle w:val="TableContents"/>
+                    <w:rPr>
+                      <w:sz w:val="16"/>
+                      <w:szCs w:val="16"/>
+                    </w:rPr>
+                  </w:pPr>
+                  <w:r>
+                    <w:rPr>
+                      <w:sz w:val="16"/>
+                      <w:szCs w:val="16"/>
+                    </w:rPr>
+                    <w:t>3035</w:t>
+                  </w:r>
+                </w:p>
+              </w:tc>
+              <w:tc>
+                <w:tcPr>
+                  <w:tcW w:w="1165" w:type="dxa"/>
+                  <w:tcBorders>
+                    <w:left w:val="single" w:sz="4" w:space="0" w:color="000000"/>
+                    <w:bottom w:val="single" w:sz="4" w:space="0" w:color="000000"/>
+                  </w:tcBorders>
+                </w:tcPr>
+                <w:p>
+                  <w:pPr>
+                    <w:pStyle w:val="TableContents"/>
+                    <w:rPr>
+                      <w:sz w:val="16"/>
+                      <w:szCs w:val="16"/>
+                    </w:rPr>
+                  </w:pPr>
+                  <w:r>
+                    <w:rPr>
+                      <w:sz w:val="16"/>
+                      <w:szCs w:val="16"/>
+                    </w:rPr>
+                    <w:t>4037</w:t>
+                  </w:r>
+                </w:p>
+              </w:tc>
+              <w:tc>
+                <w:tcPr>
+                  <w:tcW w:w="992" w:type="dxa"/>
+                  <w:tcBorders>
+                    <w:left w:val="single" w:sz="4" w:space="0" w:color="000000"/>
+                    <w:bottom w:val="single" w:sz="4" w:space="0" w:color="000000"/>
+                    <w:right w:val="single" w:sz="4" w:space="0" w:color="000000"/>
+                  </w:tcBorders>
+                </w:tcPr>
+                <w:p>
+                  <w:pPr>
+                    <w:pStyle w:val="TableContents"/>
+                    <w:rPr>
+                      <w:sz w:val="16"/>
+                      <w:szCs w:val="16"/>
+                    </w:rPr>
+                  </w:pPr>
+                  <w:r>
+                    <w:rPr>
+                      <w:sz w:val="16"/>
+                      <w:szCs w:val="16"/>
+                    </w:rPr>
+                    <w:t>7072</w:t>
+                  </w:r>
+                </w:p>
+              </w:tc>
+            </w:tr>
+            <w:tr>
+              <w:trPr/>
+              <w:tc>
+                <w:tcPr>
+                  <w:tcW w:w="808" w:type="dxa"/>
+                  <w:tcBorders>
+                    <w:left w:val="single" w:sz="4" w:space="0" w:color="000000"/>
+                    <w:bottom w:val="single" w:sz="4" w:space="0" w:color="000000"/>
+                  </w:tcBorders>
+                </w:tcPr>
+                <w:p>
+                  <w:pPr>
+                    <w:pStyle w:val="TableContents"/>
+                    <w:rPr>
+                      <w:sz w:val="16"/>
+                      <w:szCs w:val="16"/>
+                    </w:rPr>
+                  </w:pPr>
+                  <w:r>
+                    <w:rPr>
+                      <w:sz w:val="16"/>
+                      <w:szCs w:val="16"/>
+                    </w:rPr>
+                    <w:t>5</w:t>
+                  </w:r>
+                </w:p>
+              </w:tc>
+              <w:tc>
+                <w:tcPr>
+                  <w:tcW w:w="953" w:type="dxa"/>
+                  <w:tcBorders>
+                    <w:left w:val="single" w:sz="4" w:space="0" w:color="000000"/>
+                    <w:bottom w:val="single" w:sz="4" w:space="0" w:color="000000"/>
+                  </w:tcBorders>
+                </w:tcPr>
+                <w:p>
+                  <w:pPr>
+                    <w:pStyle w:val="TableContents"/>
+                    <w:rPr>
+                      <w:sz w:val="16"/>
+                      <w:szCs w:val="16"/>
+                    </w:rPr>
+                  </w:pPr>
+                  <w:r>
+                    <w:rPr>
+                      <w:sz w:val="16"/>
+                      <w:szCs w:val="16"/>
+                    </w:rPr>
+                    <w:t xml:space="preserve">Ligue 1 </w:t>
+                  </w:r>
+                </w:p>
+              </w:tc>
+              <w:tc>
+                <w:tcPr>
+                  <w:tcW w:w="1124" w:type="dxa"/>
+                  <w:tcBorders>
+                    <w:left w:val="single" w:sz="4" w:space="0" w:color="000000"/>
+                    <w:bottom w:val="single" w:sz="4" w:space="0" w:color="000000"/>
+                  </w:tcBorders>
+                </w:tcPr>
+                <w:p>
+                  <w:pPr>
+                    <w:pStyle w:val="TableContents"/>
+                    <w:rPr>
+                      <w:sz w:val="16"/>
+                      <w:szCs w:val="16"/>
+                    </w:rPr>
+                  </w:pPr>
+                  <w:r>
+                    <w:rPr>
+                      <w:sz w:val="16"/>
+                      <w:szCs w:val="16"/>
+                    </w:rPr>
+                    <w:t>2898</w:t>
+                  </w:r>
+                </w:p>
+              </w:tc>
+              <w:tc>
+                <w:tcPr>
+                  <w:tcW w:w="1165" w:type="dxa"/>
+                  <w:tcBorders>
+                    <w:left w:val="single" w:sz="4" w:space="0" w:color="000000"/>
+                    <w:bottom w:val="single" w:sz="4" w:space="0" w:color="000000"/>
+                  </w:tcBorders>
+                </w:tcPr>
+                <w:p>
+                  <w:pPr>
+                    <w:pStyle w:val="TableContents"/>
+                    <w:rPr>
+                      <w:sz w:val="16"/>
+                      <w:szCs w:val="16"/>
+                    </w:rPr>
+                  </w:pPr>
+                  <w:r>
+                    <w:rPr>
+                      <w:sz w:val="16"/>
+                      <w:szCs w:val="16"/>
+                    </w:rPr>
+                    <w:t>3758</w:t>
+                  </w:r>
+                </w:p>
+              </w:tc>
+              <w:tc>
+                <w:tcPr>
+                  <w:tcW w:w="992" w:type="dxa"/>
+                  <w:tcBorders>
+                    <w:left w:val="single" w:sz="4" w:space="0" w:color="000000"/>
+                    <w:bottom w:val="single" w:sz="4" w:space="0" w:color="000000"/>
+                    <w:right w:val="single" w:sz="4" w:space="0" w:color="000000"/>
+                  </w:tcBorders>
+                </w:tcPr>
+                <w:p>
+                  <w:pPr>
+                    <w:pStyle w:val="TableContents"/>
+                    <w:rPr>
+                      <w:sz w:val="16"/>
+                      <w:szCs w:val="16"/>
+                    </w:rPr>
+                  </w:pPr>
+                  <w:r>
+                    <w:rPr>
+                      <w:sz w:val="16"/>
+                      <w:szCs w:val="16"/>
+                    </w:rPr>
+                    <w:t>6656</w:t>
+                  </w:r>
+                </w:p>
+              </w:tc>
+            </w:tr>
+            <w:tr>
+              <w:trPr/>
+              <w:tc>
+                <w:tcPr>
+                  <w:tcW w:w="808" w:type="dxa"/>
+                  <w:tcBorders>
+                    <w:left w:val="single" w:sz="4" w:space="0" w:color="000000"/>
+                    <w:bottom w:val="single" w:sz="4" w:space="0" w:color="000000"/>
+                  </w:tcBorders>
+                </w:tcPr>
+                <w:p>
+                  <w:pPr>
+                    <w:pStyle w:val="TableContents"/>
+                    <w:rPr>
+                      <w:sz w:val="16"/>
+                      <w:szCs w:val="16"/>
+                    </w:rPr>
+                  </w:pPr>
+                  <w:r>
+                    <w:rPr>
+                      <w:sz w:val="16"/>
+                      <w:szCs w:val="16"/>
+                    </w:rPr>
+                    <w:t>3</w:t>
+                  </w:r>
+                </w:p>
+              </w:tc>
+              <w:tc>
+                <w:tcPr>
+                  <w:tcW w:w="953" w:type="dxa"/>
+                  <w:tcBorders>
+                    <w:left w:val="single" w:sz="4" w:space="0" w:color="000000"/>
+                    <w:bottom w:val="single" w:sz="4" w:space="0" w:color="000000"/>
+                  </w:tcBorders>
+                </w:tcPr>
+                <w:p>
+                  <w:pPr>
+                    <w:pStyle w:val="TableContents"/>
+                    <w:rPr>
+                      <w:sz w:val="16"/>
+                      <w:szCs w:val="16"/>
+                    </w:rPr>
+                  </w:pPr>
+                  <w:r>
+                    <w:rPr>
+                      <w:sz w:val="16"/>
+                      <w:szCs w:val="16"/>
+                    </w:rPr>
+                    <w:t xml:space="preserve">Bundesliga </w:t>
+                  </w:r>
+                </w:p>
+              </w:tc>
+              <w:tc>
+                <w:tcPr>
+                  <w:tcW w:w="1124" w:type="dxa"/>
+                  <w:tcBorders>
+                    <w:left w:val="single" w:sz="4" w:space="0" w:color="000000"/>
+                    <w:bottom w:val="single" w:sz="4" w:space="0" w:color="000000"/>
+                  </w:tcBorders>
+                </w:tcPr>
+                <w:p>
+                  <w:pPr>
+                    <w:pStyle w:val="TableContents"/>
+                    <w:rPr>
+                      <w:sz w:val="16"/>
+                      <w:szCs w:val="16"/>
+                    </w:rPr>
+                  </w:pPr>
+                  <w:r>
+                    <w:rPr>
+                      <w:sz w:val="16"/>
+                      <w:szCs w:val="16"/>
+                    </w:rPr>
+                    <w:t>2793</w:t>
+                  </w:r>
+                </w:p>
+              </w:tc>
+              <w:tc>
+                <w:tcPr>
+                  <w:tcW w:w="1165" w:type="dxa"/>
+                  <w:tcBorders>
+                    <w:left w:val="single" w:sz="4" w:space="0" w:color="000000"/>
+                    <w:bottom w:val="single" w:sz="4" w:space="0" w:color="000000"/>
+                  </w:tcBorders>
+                </w:tcPr>
+                <w:p>
+                  <w:pPr>
+                    <w:pStyle w:val="TableContents"/>
+                    <w:rPr>
+                      <w:sz w:val="16"/>
+                      <w:szCs w:val="16"/>
+                    </w:rPr>
+                  </w:pPr>
+                  <w:r>
+                    <w:rPr>
+                      <w:sz w:val="16"/>
+                      <w:szCs w:val="16"/>
+                    </w:rPr>
+                    <w:t>3531</w:t>
+                  </w:r>
+                </w:p>
+              </w:tc>
+              <w:tc>
+                <w:tcPr>
+                  <w:tcW w:w="992" w:type="dxa"/>
+                  <w:tcBorders>
+                    <w:left w:val="single" w:sz="4" w:space="0" w:color="000000"/>
+                    <w:bottom w:val="single" w:sz="4" w:space="0" w:color="000000"/>
+                    <w:right w:val="single" w:sz="4" w:space="0" w:color="000000"/>
+                  </w:tcBorders>
+                </w:tcPr>
+                <w:p>
+                  <w:pPr>
+                    <w:pStyle w:val="TableContents"/>
+                    <w:rPr>
+                      <w:sz w:val="16"/>
+                      <w:szCs w:val="16"/>
+                    </w:rPr>
+                  </w:pPr>
+                  <w:r>
+                    <w:rPr>
+                      <w:sz w:val="16"/>
+                      <w:szCs w:val="16"/>
+                    </w:rPr>
+                    <w:t>6324</w:t>
+                  </w:r>
+                </w:p>
+              </w:tc>
+            </w:tr>
+          </w:tbl>
           <w:p>
             <w:pPr>
               <w:pStyle w:val="TableContents"/>
-              <w:widowControl w:val="false"/>
-              <w:jc w:val="center"/>
               <w:rPr>
+                <w:b/>
+                <w:b/>
+                <w:bCs/>
                 <w:sz w:val="16"/>
                 <w:szCs w:val="16"/>
               </w:rPr>
             </w:pPr>
             <w:r>
               <w:rPr>
+                <w:b/>
+                <w:bCs/>
                 <w:sz w:val="16"/>
                 <w:szCs w:val="16"/>
               </w:rPr>
-              <w:t>Coefficients</w:t>
+              <w:t>a.</w:t>
             </w:r>
           </w:p>
         </w:tc>
-      </w:tr>
-      <w:tr>
-        <w:trPr/>
         <w:tc>
           <w:tcPr>
-            <w:tcW w:w="1505" w:type="dxa"/>
-            <w:tcBorders>
-              <w:left w:val="single" w:sz="4" w:space="0" w:color="000000"/>
-              <w:bottom w:val="single" w:sz="4" w:space="0" w:color="000000"/>
-            </w:tcBorders>
+            <w:tcW w:w="3811" w:type="dxa"/>
+            <w:tcBorders/>
           </w:tcPr>
+          <w:tbl>
+            <w:tblPr>
+              <w:tblW w:w="3508" w:type="dxa"/>
+              <w:jc w:val="left"/>
+              <w:tblInd w:w="-5" w:type="dxa"/>
+              <w:tblLayout w:type="fixed"/>
+              <w:tblCellMar>
+                <w:top w:w="55" w:type="dxa"/>
+                <w:left w:w="55" w:type="dxa"/>
+                <w:bottom w:w="55" w:type="dxa"/>
+                <w:right w:w="55" w:type="dxa"/>
+              </w:tblCellMar>
+            </w:tblPr>
+            <w:tblGrid>
+              <w:gridCol w:w="900"/>
+              <w:gridCol w:w="1535"/>
+              <w:gridCol w:w="1073"/>
+            </w:tblGrid>
+            <w:tr>
+              <w:trPr/>
+              <w:tc>
+                <w:tcPr>
+                  <w:tcW w:w="900" w:type="dxa"/>
+                  <w:tcBorders>
+                    <w:top w:val="single" w:sz="4" w:space="0" w:color="000000"/>
+                    <w:left w:val="single" w:sz="4" w:space="0" w:color="000000"/>
+                    <w:bottom w:val="single" w:sz="4" w:space="0" w:color="000000"/>
+                  </w:tcBorders>
+                </w:tcPr>
+                <w:p>
+                  <w:pPr>
+                    <w:pStyle w:val="TableHeading"/>
+                    <w:rPr>
+                      <w:sz w:val="16"/>
+                      <w:szCs w:val="16"/>
+                    </w:rPr>
+                  </w:pPr>
+                  <w:r>
+                    <w:rPr>
+                      <w:sz w:val="16"/>
+                      <w:szCs w:val="16"/>
+                    </w:rPr>
+                    <w:t>playerID</w:t>
+                  </w:r>
+                </w:p>
+              </w:tc>
+              <w:tc>
+                <w:tcPr>
+                  <w:tcW w:w="1535" w:type="dxa"/>
+                  <w:tcBorders>
+                    <w:top w:val="single" w:sz="4" w:space="0" w:color="000000"/>
+                    <w:left w:val="single" w:sz="4" w:space="0" w:color="000000"/>
+                    <w:bottom w:val="single" w:sz="4" w:space="0" w:color="000000"/>
+                  </w:tcBorders>
+                </w:tcPr>
+                <w:p>
+                  <w:pPr>
+                    <w:pStyle w:val="TableHeading"/>
+                    <w:rPr>
+                      <w:sz w:val="16"/>
+                      <w:szCs w:val="16"/>
+                    </w:rPr>
+                  </w:pPr>
+                  <w:r>
+                    <w:rPr>
+                      <w:sz w:val="16"/>
+                      <w:szCs w:val="16"/>
+                    </w:rPr>
+                    <w:t>name</w:t>
+                  </w:r>
+                </w:p>
+              </w:tc>
+              <w:tc>
+                <w:tcPr>
+                  <w:tcW w:w="1073" w:type="dxa"/>
+                  <w:tcBorders>
+                    <w:top w:val="single" w:sz="4" w:space="0" w:color="000000"/>
+                    <w:left w:val="single" w:sz="4" w:space="0" w:color="000000"/>
+                    <w:bottom w:val="single" w:sz="4" w:space="0" w:color="000000"/>
+                    <w:right w:val="single" w:sz="4" w:space="0" w:color="000000"/>
+                  </w:tcBorders>
+                </w:tcPr>
+                <w:p>
+                  <w:pPr>
+                    <w:pStyle w:val="TableHeading"/>
+                    <w:rPr>
+                      <w:sz w:val="16"/>
+                      <w:szCs w:val="16"/>
+                    </w:rPr>
+                  </w:pPr>
+                  <w:r>
+                    <w:rPr>
+                      <w:sz w:val="16"/>
+                      <w:szCs w:val="16"/>
+                    </w:rPr>
+                    <w:t>total_goals</w:t>
+                  </w:r>
+                </w:p>
+              </w:tc>
+            </w:tr>
+            <w:tr>
+              <w:trPr/>
+              <w:tc>
+                <w:tcPr>
+                  <w:tcW w:w="900" w:type="dxa"/>
+                  <w:tcBorders>
+                    <w:left w:val="single" w:sz="4" w:space="0" w:color="000000"/>
+                    <w:bottom w:val="single" w:sz="4" w:space="0" w:color="000000"/>
+                  </w:tcBorders>
+                </w:tcPr>
+                <w:p>
+                  <w:pPr>
+                    <w:pStyle w:val="TableContents"/>
+                    <w:rPr>
+                      <w:sz w:val="16"/>
+                      <w:szCs w:val="16"/>
+                    </w:rPr>
+                  </w:pPr>
+                  <w:r>
+                    <w:rPr>
+                      <w:sz w:val="16"/>
+                      <w:szCs w:val="16"/>
+                    </w:rPr>
+                    <w:t>&lt;int&gt;</w:t>
+                  </w:r>
+                </w:p>
+              </w:tc>
+              <w:tc>
+                <w:tcPr>
+                  <w:tcW w:w="1535" w:type="dxa"/>
+                  <w:tcBorders>
+                    <w:left w:val="single" w:sz="4" w:space="0" w:color="000000"/>
+                    <w:bottom w:val="single" w:sz="4" w:space="0" w:color="000000"/>
+                  </w:tcBorders>
+                </w:tcPr>
+                <w:p>
+                  <w:pPr>
+                    <w:pStyle w:val="TableContents"/>
+                    <w:rPr>
+                      <w:sz w:val="16"/>
+                      <w:szCs w:val="16"/>
+                    </w:rPr>
+                  </w:pPr>
+                  <w:r>
+                    <w:rPr>
+                      <w:sz w:val="16"/>
+                      <w:szCs w:val="16"/>
+                    </w:rPr>
+                    <w:t>&lt;chr&gt;</w:t>
+                  </w:r>
+                </w:p>
+              </w:tc>
+              <w:tc>
+                <w:tcPr>
+                  <w:tcW w:w="1073" w:type="dxa"/>
+                  <w:tcBorders>
+                    <w:left w:val="single" w:sz="4" w:space="0" w:color="000000"/>
+                    <w:bottom w:val="single" w:sz="4" w:space="0" w:color="000000"/>
+                    <w:right w:val="single" w:sz="4" w:space="0" w:color="000000"/>
+                  </w:tcBorders>
+                </w:tcPr>
+                <w:p>
+                  <w:pPr>
+                    <w:pStyle w:val="TableContents"/>
+                    <w:rPr>
+                      <w:sz w:val="16"/>
+                      <w:szCs w:val="16"/>
+                    </w:rPr>
+                  </w:pPr>
+                  <w:r>
+                    <w:rPr>
+                      <w:sz w:val="16"/>
+                      <w:szCs w:val="16"/>
+                    </w:rPr>
+                    <w:t>&lt;int&gt;</w:t>
+                  </w:r>
+                </w:p>
+              </w:tc>
+            </w:tr>
+            <w:tr>
+              <w:trPr/>
+              <w:tc>
+                <w:tcPr>
+                  <w:tcW w:w="900" w:type="dxa"/>
+                  <w:tcBorders>
+                    <w:left w:val="single" w:sz="4" w:space="0" w:color="000000"/>
+                    <w:bottom w:val="single" w:sz="4" w:space="0" w:color="000000"/>
+                  </w:tcBorders>
+                </w:tcPr>
+                <w:p>
+                  <w:pPr>
+                    <w:pStyle w:val="TableContents"/>
+                    <w:rPr>
+                      <w:sz w:val="16"/>
+                      <w:szCs w:val="16"/>
+                    </w:rPr>
+                  </w:pPr>
+                  <w:r>
+                    <w:rPr>
+                      <w:sz w:val="16"/>
+                      <w:szCs w:val="16"/>
+                    </w:rPr>
+                    <w:t>1209</w:t>
+                  </w:r>
+                </w:p>
+              </w:tc>
+              <w:tc>
+                <w:tcPr>
+                  <w:tcW w:w="1535" w:type="dxa"/>
+                  <w:tcBorders>
+                    <w:left w:val="single" w:sz="4" w:space="0" w:color="000000"/>
+                    <w:bottom w:val="single" w:sz="4" w:space="0" w:color="000000"/>
+                  </w:tcBorders>
+                </w:tcPr>
+                <w:p>
+                  <w:pPr>
+                    <w:pStyle w:val="TableContents"/>
+                    <w:rPr>
+                      <w:sz w:val="16"/>
+                      <w:szCs w:val="16"/>
+                    </w:rPr>
+                  </w:pPr>
+                  <w:r>
+                    <w:rPr>
+                      <w:sz w:val="16"/>
+                      <w:szCs w:val="16"/>
+                    </w:rPr>
+                    <w:t xml:space="preserve">Ciro Immobile </w:t>
+                  </w:r>
+                </w:p>
+              </w:tc>
+              <w:tc>
+                <w:tcPr>
+                  <w:tcW w:w="1073" w:type="dxa"/>
+                  <w:tcBorders>
+                    <w:left w:val="single" w:sz="4" w:space="0" w:color="000000"/>
+                    <w:bottom w:val="single" w:sz="4" w:space="0" w:color="000000"/>
+                    <w:right w:val="single" w:sz="4" w:space="0" w:color="000000"/>
+                  </w:tcBorders>
+                </w:tcPr>
+                <w:p>
+                  <w:pPr>
+                    <w:pStyle w:val="TableContents"/>
+                    <w:rPr>
+                      <w:sz w:val="16"/>
+                      <w:szCs w:val="16"/>
+                    </w:rPr>
+                  </w:pPr>
+                  <w:r>
+                    <w:rPr>
+                      <w:sz w:val="16"/>
+                      <w:szCs w:val="16"/>
+                    </w:rPr>
+                    <w:t>128</w:t>
+                  </w:r>
+                </w:p>
+              </w:tc>
+            </w:tr>
+            <w:tr>
+              <w:trPr/>
+              <w:tc>
+                <w:tcPr>
+                  <w:tcW w:w="900" w:type="dxa"/>
+                  <w:tcBorders>
+                    <w:left w:val="single" w:sz="4" w:space="0" w:color="000000"/>
+                    <w:bottom w:val="single" w:sz="4" w:space="0" w:color="000000"/>
+                  </w:tcBorders>
+                </w:tcPr>
+                <w:p>
+                  <w:pPr>
+                    <w:pStyle w:val="TableContents"/>
+                    <w:rPr>
+                      <w:sz w:val="16"/>
+                      <w:szCs w:val="16"/>
+                    </w:rPr>
+                  </w:pPr>
+                  <w:r>
+                    <w:rPr>
+                      <w:sz w:val="16"/>
+                      <w:szCs w:val="16"/>
+                    </w:rPr>
+                    <w:t>1293</w:t>
+                  </w:r>
+                </w:p>
+              </w:tc>
+              <w:tc>
+                <w:tcPr>
+                  <w:tcW w:w="1535" w:type="dxa"/>
+                  <w:tcBorders>
+                    <w:left w:val="single" w:sz="4" w:space="0" w:color="000000"/>
+                    <w:bottom w:val="single" w:sz="4" w:space="0" w:color="000000"/>
+                  </w:tcBorders>
+                </w:tcPr>
+                <w:p>
+                  <w:pPr>
+                    <w:pStyle w:val="TableContents"/>
+                    <w:rPr>
+                      <w:sz w:val="16"/>
+                      <w:szCs w:val="16"/>
+                    </w:rPr>
+                  </w:pPr>
+                  <w:r>
+                    <w:rPr>
+                      <w:sz w:val="16"/>
+                      <w:szCs w:val="16"/>
+                    </w:rPr>
+                    <w:t>Gonzalo Higua</w:t>
+                  </w:r>
+                  <w:r>
+                    <w:rPr>
+                      <w:rFonts w:eastAsia="Arial" w:cs="Arial"/>
+                      <w:color w:val="auto"/>
+                      <w:kern w:val="0"/>
+                      <w:sz w:val="16"/>
+                      <w:szCs w:val="16"/>
+                      <w:lang w:val="es-ES" w:eastAsia="zh-CN" w:bidi="hi-IN"/>
+                    </w:rPr>
+                    <w:t>í</w:t>
+                  </w:r>
+                  <w:r>
+                    <w:rPr>
+                      <w:sz w:val="16"/>
+                      <w:szCs w:val="16"/>
+                    </w:rPr>
+                    <w:t xml:space="preserve">n </w:t>
+                  </w:r>
+                </w:p>
+              </w:tc>
+              <w:tc>
+                <w:tcPr>
+                  <w:tcW w:w="1073" w:type="dxa"/>
+                  <w:tcBorders>
+                    <w:left w:val="single" w:sz="4" w:space="0" w:color="000000"/>
+                    <w:bottom w:val="single" w:sz="4" w:space="0" w:color="000000"/>
+                    <w:right w:val="single" w:sz="4" w:space="0" w:color="000000"/>
+                  </w:tcBorders>
+                </w:tcPr>
+                <w:p>
+                  <w:pPr>
+                    <w:pStyle w:val="TableContents"/>
+                    <w:rPr>
+                      <w:sz w:val="16"/>
+                      <w:szCs w:val="16"/>
+                    </w:rPr>
+                  </w:pPr>
+                  <w:r>
+                    <w:rPr>
+                      <w:sz w:val="16"/>
+                      <w:szCs w:val="16"/>
+                    </w:rPr>
+                    <w:t>108</w:t>
+                  </w:r>
+                </w:p>
+              </w:tc>
+            </w:tr>
+            <w:tr>
+              <w:trPr/>
+              <w:tc>
+                <w:tcPr>
+                  <w:tcW w:w="900" w:type="dxa"/>
+                  <w:tcBorders>
+                    <w:left w:val="single" w:sz="4" w:space="0" w:color="000000"/>
+                    <w:bottom w:val="single" w:sz="4" w:space="0" w:color="000000"/>
+                  </w:tcBorders>
+                </w:tcPr>
+                <w:p>
+                  <w:pPr>
+                    <w:pStyle w:val="TableContents"/>
+                    <w:rPr>
+                      <w:sz w:val="16"/>
+                      <w:szCs w:val="16"/>
+                    </w:rPr>
+                  </w:pPr>
+                  <w:r>
+                    <w:rPr>
+                      <w:sz w:val="16"/>
+                      <w:szCs w:val="16"/>
+                    </w:rPr>
+                    <w:t>1230</w:t>
+                  </w:r>
+                </w:p>
+              </w:tc>
+              <w:tc>
+                <w:tcPr>
+                  <w:tcW w:w="1535" w:type="dxa"/>
+                  <w:tcBorders>
+                    <w:left w:val="single" w:sz="4" w:space="0" w:color="000000"/>
+                    <w:bottom w:val="single" w:sz="4" w:space="0" w:color="000000"/>
+                  </w:tcBorders>
+                </w:tcPr>
+                <w:p>
+                  <w:pPr>
+                    <w:pStyle w:val="TableContents"/>
+                    <w:rPr>
+                      <w:sz w:val="16"/>
+                      <w:szCs w:val="16"/>
+                    </w:rPr>
+                  </w:pPr>
+                  <w:r>
+                    <w:rPr>
+                      <w:sz w:val="16"/>
+                      <w:szCs w:val="16"/>
+                    </w:rPr>
+                    <w:t>Fabio Quagliarella</w:t>
+                  </w:r>
+                </w:p>
+              </w:tc>
+              <w:tc>
+                <w:tcPr>
+                  <w:tcW w:w="1073" w:type="dxa"/>
+                  <w:tcBorders>
+                    <w:left w:val="single" w:sz="4" w:space="0" w:color="000000"/>
+                    <w:bottom w:val="single" w:sz="4" w:space="0" w:color="000000"/>
+                    <w:right w:val="single" w:sz="4" w:space="0" w:color="000000"/>
+                  </w:tcBorders>
+                </w:tcPr>
+                <w:p>
+                  <w:pPr>
+                    <w:pStyle w:val="TableContents"/>
+                    <w:rPr>
+                      <w:sz w:val="16"/>
+                      <w:szCs w:val="16"/>
+                    </w:rPr>
+                  </w:pPr>
+                  <w:r>
+                    <w:rPr>
+                      <w:sz w:val="16"/>
+                      <w:szCs w:val="16"/>
+                    </w:rPr>
+                    <w:t>102</w:t>
+                  </w:r>
+                </w:p>
+              </w:tc>
+            </w:tr>
+            <w:tr>
+              <w:trPr/>
+              <w:tc>
+                <w:tcPr>
+                  <w:tcW w:w="900" w:type="dxa"/>
+                  <w:tcBorders>
+                    <w:left w:val="single" w:sz="4" w:space="0" w:color="000000"/>
+                    <w:bottom w:val="single" w:sz="4" w:space="0" w:color="000000"/>
+                  </w:tcBorders>
+                </w:tcPr>
+                <w:p>
+                  <w:pPr>
+                    <w:pStyle w:val="TableContents"/>
+                    <w:rPr>
+                      <w:sz w:val="16"/>
+                      <w:szCs w:val="16"/>
+                    </w:rPr>
+                  </w:pPr>
+                  <w:r>
+                    <w:rPr>
+                      <w:sz w:val="16"/>
+                      <w:szCs w:val="16"/>
+                    </w:rPr>
+                    <w:t>1513</w:t>
+                  </w:r>
+                </w:p>
+              </w:tc>
+              <w:tc>
+                <w:tcPr>
+                  <w:tcW w:w="1535" w:type="dxa"/>
+                  <w:tcBorders>
+                    <w:left w:val="single" w:sz="4" w:space="0" w:color="000000"/>
+                    <w:bottom w:val="single" w:sz="4" w:space="0" w:color="000000"/>
+                  </w:tcBorders>
+                </w:tcPr>
+                <w:p>
+                  <w:pPr>
+                    <w:pStyle w:val="TableContents"/>
+                    <w:rPr>
+                      <w:sz w:val="16"/>
+                      <w:szCs w:val="16"/>
+                    </w:rPr>
+                  </w:pPr>
+                  <w:r>
+                    <w:rPr>
+                      <w:sz w:val="16"/>
+                      <w:szCs w:val="16"/>
+                    </w:rPr>
+                    <w:t xml:space="preserve">Mauro Icardi </w:t>
+                  </w:r>
+                </w:p>
+              </w:tc>
+              <w:tc>
+                <w:tcPr>
+                  <w:tcW w:w="1073" w:type="dxa"/>
+                  <w:tcBorders>
+                    <w:left w:val="single" w:sz="4" w:space="0" w:color="000000"/>
+                    <w:bottom w:val="single" w:sz="4" w:space="0" w:color="000000"/>
+                    <w:right w:val="single" w:sz="4" w:space="0" w:color="000000"/>
+                  </w:tcBorders>
+                </w:tcPr>
+                <w:p>
+                  <w:pPr>
+                    <w:pStyle w:val="TableContents"/>
+                    <w:rPr>
+                      <w:sz w:val="16"/>
+                      <w:szCs w:val="16"/>
+                    </w:rPr>
+                  </w:pPr>
+                  <w:r>
+                    <w:rPr>
+                      <w:sz w:val="16"/>
+                      <w:szCs w:val="16"/>
+                    </w:rPr>
+                    <w:t>102</w:t>
+                  </w:r>
+                </w:p>
+              </w:tc>
+            </w:tr>
+            <w:tr>
+              <w:trPr/>
+              <w:tc>
+                <w:tcPr>
+                  <w:tcW w:w="900" w:type="dxa"/>
+                  <w:tcBorders>
+                    <w:left w:val="single" w:sz="4" w:space="0" w:color="000000"/>
+                    <w:bottom w:val="single" w:sz="4" w:space="0" w:color="000000"/>
+                  </w:tcBorders>
+                </w:tcPr>
+                <w:p>
+                  <w:pPr>
+                    <w:pStyle w:val="TableContents"/>
+                    <w:rPr>
+                      <w:sz w:val="16"/>
+                      <w:szCs w:val="16"/>
+                    </w:rPr>
+                  </w:pPr>
+                  <w:r>
+                    <w:rPr>
+                      <w:sz w:val="16"/>
+                      <w:szCs w:val="16"/>
+                    </w:rPr>
+                    <w:t>1186</w:t>
+                  </w:r>
+                </w:p>
+              </w:tc>
+              <w:tc>
+                <w:tcPr>
+                  <w:tcW w:w="1535" w:type="dxa"/>
+                  <w:tcBorders>
+                    <w:left w:val="single" w:sz="4" w:space="0" w:color="000000"/>
+                    <w:bottom w:val="single" w:sz="4" w:space="0" w:color="000000"/>
+                  </w:tcBorders>
+                </w:tcPr>
+                <w:p>
+                  <w:pPr>
+                    <w:pStyle w:val="TableContents"/>
+                    <w:rPr>
+                      <w:sz w:val="16"/>
+                      <w:szCs w:val="16"/>
+                    </w:rPr>
+                  </w:pPr>
+                  <w:r>
+                    <w:rPr>
+                      <w:sz w:val="16"/>
+                      <w:szCs w:val="16"/>
+                    </w:rPr>
+                    <w:t xml:space="preserve">Andrea Belotti </w:t>
+                  </w:r>
+                </w:p>
+              </w:tc>
+              <w:tc>
+                <w:tcPr>
+                  <w:tcW w:w="1073" w:type="dxa"/>
+                  <w:tcBorders>
+                    <w:left w:val="single" w:sz="4" w:space="0" w:color="000000"/>
+                    <w:bottom w:val="single" w:sz="4" w:space="0" w:color="000000"/>
+                    <w:right w:val="single" w:sz="4" w:space="0" w:color="000000"/>
+                  </w:tcBorders>
+                </w:tcPr>
+                <w:p>
+                  <w:pPr>
+                    <w:pStyle w:val="TableContents"/>
+                    <w:rPr>
+                      <w:sz w:val="16"/>
+                      <w:szCs w:val="16"/>
+                    </w:rPr>
+                  </w:pPr>
+                  <w:r>
+                    <w:rPr>
+                      <w:sz w:val="16"/>
+                      <w:szCs w:val="16"/>
+                    </w:rPr>
+                    <w:t>97</w:t>
+                  </w:r>
+                </w:p>
+              </w:tc>
+            </w:tr>
+          </w:tbl>
           <w:p>
             <w:pPr>
               <w:pStyle w:val="TableContents"/>
-              <w:widowControl w:val="false"/>
               <w:rPr>
                 <w:sz w:val="16"/>
                 <w:szCs w:val="16"/>
@@ -372,19 +1903,9 @@
               </w:rPr>
             </w:r>
           </w:p>
-        </w:tc>
-        <w:tc>
-          <w:tcPr>
-            <w:tcW w:w="1504" w:type="dxa"/>
-            <w:tcBorders>
-              <w:left w:val="single" w:sz="4" w:space="0" w:color="000000"/>
-              <w:bottom w:val="single" w:sz="4" w:space="0" w:color="000000"/>
-            </w:tcBorders>
-          </w:tcPr>
           <w:p>
             <w:pPr>
               <w:pStyle w:val="TableContents"/>
-              <w:widowControl w:val="false"/>
               <w:rPr>
                 <w:sz w:val="16"/>
                 <w:szCs w:val="16"/>
@@ -392,711 +1913,12 @@
             </w:pPr>
             <w:r>
               <w:rPr>
+                <w:b/>
+                <w:bCs/>
                 <w:sz w:val="16"/>
                 <w:szCs w:val="16"/>
               </w:rPr>
-              <w:t>Estimate</w:t>
-            </w:r>
-          </w:p>
-        </w:tc>
-        <w:tc>
-          <w:tcPr>
-            <w:tcW w:w="1506" w:type="dxa"/>
-            <w:tcBorders>
-              <w:left w:val="single" w:sz="4" w:space="0" w:color="000000"/>
-              <w:bottom w:val="single" w:sz="4" w:space="0" w:color="000000"/>
-            </w:tcBorders>
-          </w:tcPr>
-          <w:p>
-            <w:pPr>
-              <w:pStyle w:val="TableContents"/>
-              <w:widowControl w:val="false"/>
-              <w:rPr>
-                <w:sz w:val="16"/>
-                <w:szCs w:val="16"/>
-              </w:rPr>
-            </w:pPr>
-            <w:r>
-              <w:rPr>
-                <w:sz w:val="16"/>
-                <w:szCs w:val="16"/>
-              </w:rPr>
-              <w:t>Std. Error</w:t>
-            </w:r>
-          </w:p>
-        </w:tc>
-        <w:tc>
-          <w:tcPr>
-            <w:tcW w:w="1507" w:type="dxa"/>
-            <w:tcBorders>
-              <w:left w:val="single" w:sz="4" w:space="0" w:color="000000"/>
-              <w:bottom w:val="single" w:sz="4" w:space="0" w:color="000000"/>
-            </w:tcBorders>
-          </w:tcPr>
-          <w:p>
-            <w:pPr>
-              <w:pStyle w:val="TableContents"/>
-              <w:widowControl w:val="false"/>
-              <w:rPr>
-                <w:sz w:val="16"/>
-                <w:szCs w:val="16"/>
-              </w:rPr>
-            </w:pPr>
-            <w:r>
-              <w:rPr>
-                <w:sz w:val="16"/>
-                <w:szCs w:val="16"/>
-              </w:rPr>
-              <w:t>t-value</w:t>
-            </w:r>
-          </w:p>
-        </w:tc>
-        <w:tc>
-          <w:tcPr>
-            <w:tcW w:w="1092" w:type="dxa"/>
-            <w:tcBorders>
-              <w:left w:val="single" w:sz="4" w:space="0" w:color="000000"/>
-              <w:bottom w:val="single" w:sz="4" w:space="0" w:color="000000"/>
-              <w:right w:val="single" w:sz="4" w:space="0" w:color="000000"/>
-            </w:tcBorders>
-          </w:tcPr>
-          <w:p>
-            <w:pPr>
-              <w:pStyle w:val="TableContents"/>
-              <w:widowControl w:val="false"/>
-              <w:rPr>
-                <w:sz w:val="16"/>
-                <w:szCs w:val="16"/>
-              </w:rPr>
-            </w:pPr>
-            <w:r>
-              <w:rPr>
-                <w:sz w:val="16"/>
-                <w:szCs w:val="16"/>
-              </w:rPr>
-              <w:t>Pr (&gt;|t|)</w:t>
-            </w:r>
-          </w:p>
-        </w:tc>
-      </w:tr>
-      <w:tr>
-        <w:trPr/>
-        <w:tc>
-          <w:tcPr>
-            <w:tcW w:w="1505" w:type="dxa"/>
-            <w:tcBorders>
-              <w:left w:val="single" w:sz="4" w:space="0" w:color="000000"/>
-              <w:bottom w:val="single" w:sz="4" w:space="0" w:color="000000"/>
-            </w:tcBorders>
-          </w:tcPr>
-          <w:p>
-            <w:pPr>
-              <w:pStyle w:val="TableContents"/>
-              <w:widowControl w:val="false"/>
-              <w:rPr>
-                <w:sz w:val="16"/>
-                <w:szCs w:val="16"/>
-              </w:rPr>
-            </w:pPr>
-            <w:r>
-              <w:rPr>
-                <w:sz w:val="16"/>
-                <w:szCs w:val="16"/>
-              </w:rPr>
-              <w:t>charges</w:t>
-            </w:r>
-          </w:p>
-        </w:tc>
-        <w:tc>
-          <w:tcPr>
-            <w:tcW w:w="1504" w:type="dxa"/>
-            <w:tcBorders>
-              <w:left w:val="single" w:sz="4" w:space="0" w:color="000000"/>
-              <w:bottom w:val="single" w:sz="4" w:space="0" w:color="000000"/>
-            </w:tcBorders>
-          </w:tcPr>
-          <w:p>
-            <w:pPr>
-              <w:pStyle w:val="PreformattedText"/>
-              <w:widowControl w:val="false"/>
-              <w:rPr>
-                <w:sz w:val="16"/>
-                <w:szCs w:val="16"/>
-              </w:rPr>
-            </w:pPr>
-            <w:r>
-              <w:rPr>
-                <w:sz w:val="16"/>
-                <w:szCs w:val="16"/>
-              </w:rPr>
-              <w:t>1402.5623</w:t>
-            </w:r>
-          </w:p>
-        </w:tc>
-        <w:tc>
-          <w:tcPr>
-            <w:tcW w:w="1506" w:type="dxa"/>
-            <w:tcBorders>
-              <w:left w:val="single" w:sz="4" w:space="0" w:color="000000"/>
-              <w:bottom w:val="single" w:sz="4" w:space="0" w:color="000000"/>
-            </w:tcBorders>
-          </w:tcPr>
-          <w:p>
-            <w:pPr>
-              <w:pStyle w:val="PreformattedText"/>
-              <w:widowControl w:val="false"/>
-              <w:rPr>
-                <w:sz w:val="16"/>
-                <w:szCs w:val="16"/>
-              </w:rPr>
-            </w:pPr>
-            <w:r>
-              <w:rPr>
-                <w:sz w:val="16"/>
-                <w:szCs w:val="16"/>
-              </w:rPr>
-              <w:t>51.1853</w:t>
-            </w:r>
-          </w:p>
-        </w:tc>
-        <w:tc>
-          <w:tcPr>
-            <w:tcW w:w="1507" w:type="dxa"/>
-            <w:tcBorders>
-              <w:left w:val="single" w:sz="4" w:space="0" w:color="000000"/>
-              <w:bottom w:val="single" w:sz="4" w:space="0" w:color="000000"/>
-            </w:tcBorders>
-          </w:tcPr>
-          <w:p>
-            <w:pPr>
-              <w:pStyle w:val="PreformattedText"/>
-              <w:widowControl w:val="false"/>
-              <w:rPr>
-                <w:sz w:val="16"/>
-                <w:szCs w:val="16"/>
-              </w:rPr>
-            </w:pPr>
-            <w:r>
-              <w:rPr>
-                <w:sz w:val="16"/>
-                <w:szCs w:val="16"/>
-              </w:rPr>
-              <w:t>27.402</w:t>
-            </w:r>
-          </w:p>
-        </w:tc>
-        <w:tc>
-          <w:tcPr>
-            <w:tcW w:w="1092" w:type="dxa"/>
-            <w:tcBorders>
-              <w:left w:val="single" w:sz="4" w:space="0" w:color="000000"/>
-              <w:bottom w:val="single" w:sz="4" w:space="0" w:color="000000"/>
-              <w:right w:val="single" w:sz="4" w:space="0" w:color="000000"/>
-            </w:tcBorders>
-          </w:tcPr>
-          <w:p>
-            <w:pPr>
-              <w:pStyle w:val="PreformattedText"/>
-              <w:widowControl w:val="false"/>
-              <w:rPr>
-                <w:sz w:val="16"/>
-                <w:szCs w:val="16"/>
-              </w:rPr>
-            </w:pPr>
-            <w:r>
-              <w:rPr>
-                <w:sz w:val="16"/>
-                <w:szCs w:val="16"/>
-              </w:rPr>
-              <w:t>&lt;2e-16</w:t>
-            </w:r>
-          </w:p>
-        </w:tc>
-      </w:tr>
-      <w:tr>
-        <w:trPr/>
-        <w:tc>
-          <w:tcPr>
-            <w:tcW w:w="1505" w:type="dxa"/>
-            <w:tcBorders>
-              <w:left w:val="single" w:sz="4" w:space="0" w:color="000000"/>
-              <w:bottom w:val="single" w:sz="4" w:space="0" w:color="000000"/>
-            </w:tcBorders>
-          </w:tcPr>
-          <w:p>
-            <w:pPr>
-              <w:pStyle w:val="TableContents"/>
-              <w:widowControl w:val="false"/>
-              <w:rPr>
-                <w:color w:val="000000"/>
-                <w:sz w:val="16"/>
-                <w:szCs w:val="16"/>
-              </w:rPr>
-            </w:pPr>
-            <w:r>
-              <w:rPr>
-                <w:color w:val="000000"/>
-                <w:sz w:val="16"/>
-                <w:szCs w:val="16"/>
-              </w:rPr>
-              <w:t>I(age^2 )</w:t>
-            </w:r>
-          </w:p>
-        </w:tc>
-        <w:tc>
-          <w:tcPr>
-            <w:tcW w:w="1504" w:type="dxa"/>
-            <w:tcBorders>
-              <w:left w:val="single" w:sz="4" w:space="0" w:color="000000"/>
-              <w:bottom w:val="single" w:sz="4" w:space="0" w:color="000000"/>
-            </w:tcBorders>
-          </w:tcPr>
-          <w:p>
-            <w:pPr>
-              <w:pStyle w:val="TableContents"/>
-              <w:widowControl w:val="false"/>
-              <w:rPr>
-                <w:sz w:val="16"/>
-                <w:szCs w:val="16"/>
-              </w:rPr>
-            </w:pPr>
-            <w:r>
-              <w:rPr>
-                <w:sz w:val="16"/>
-                <w:szCs w:val="16"/>
-              </w:rPr>
-              <w:t>3.3591</w:t>
-            </w:r>
-          </w:p>
-        </w:tc>
-        <w:tc>
-          <w:tcPr>
-            <w:tcW w:w="1506" w:type="dxa"/>
-            <w:tcBorders>
-              <w:left w:val="single" w:sz="4" w:space="0" w:color="000000"/>
-              <w:bottom w:val="single" w:sz="4" w:space="0" w:color="000000"/>
-            </w:tcBorders>
-          </w:tcPr>
-          <w:p>
-            <w:pPr>
-              <w:pStyle w:val="TableContents"/>
-              <w:widowControl w:val="false"/>
-              <w:rPr>
-                <w:sz w:val="16"/>
-                <w:szCs w:val="16"/>
-              </w:rPr>
-            </w:pPr>
-            <w:r>
-              <w:rPr>
-                <w:sz w:val="16"/>
-                <w:szCs w:val="16"/>
-              </w:rPr>
-              <w:t>0.0216</w:t>
-            </w:r>
-          </w:p>
-        </w:tc>
-        <w:tc>
-          <w:tcPr>
-            <w:tcW w:w="1507" w:type="dxa"/>
-            <w:tcBorders>
-              <w:left w:val="single" w:sz="4" w:space="0" w:color="000000"/>
-              <w:bottom w:val="single" w:sz="4" w:space="0" w:color="000000"/>
-            </w:tcBorders>
-          </w:tcPr>
-          <w:p>
-            <w:pPr>
-              <w:pStyle w:val="TableContents"/>
-              <w:widowControl w:val="false"/>
-              <w:rPr>
-                <w:sz w:val="16"/>
-                <w:szCs w:val="16"/>
-              </w:rPr>
-            </w:pPr>
-            <w:r>
-              <w:rPr>
-                <w:sz w:val="16"/>
-                <w:szCs w:val="16"/>
-              </w:rPr>
-              <w:t>155.513</w:t>
-            </w:r>
-          </w:p>
-        </w:tc>
-        <w:tc>
-          <w:tcPr>
-            <w:tcW w:w="1092" w:type="dxa"/>
-            <w:tcBorders>
-              <w:left w:val="single" w:sz="4" w:space="0" w:color="000000"/>
-              <w:bottom w:val="single" w:sz="4" w:space="0" w:color="000000"/>
-              <w:right w:val="single" w:sz="4" w:space="0" w:color="000000"/>
-            </w:tcBorders>
-          </w:tcPr>
-          <w:p>
-            <w:pPr>
-              <w:pStyle w:val="Normal"/>
-              <w:widowControl w:val="false"/>
-              <w:rPr>
-                <w:sz w:val="16"/>
-                <w:szCs w:val="16"/>
-              </w:rPr>
-            </w:pPr>
-            <w:r>
-              <w:rPr>
-                <w:sz w:val="16"/>
-                <w:szCs w:val="16"/>
-              </w:rPr>
-              <w:t>&lt;2e-16</w:t>
-            </w:r>
-          </w:p>
-        </w:tc>
-      </w:tr>
-      <w:tr>
-        <w:trPr/>
-        <w:tc>
-          <w:tcPr>
-            <w:tcW w:w="1505" w:type="dxa"/>
-            <w:tcBorders>
-              <w:left w:val="single" w:sz="4" w:space="0" w:color="000000"/>
-              <w:bottom w:val="single" w:sz="4" w:space="0" w:color="000000"/>
-            </w:tcBorders>
-          </w:tcPr>
-          <w:p>
-            <w:pPr>
-              <w:pStyle w:val="TableContents"/>
-              <w:widowControl w:val="false"/>
-              <w:rPr>
-                <w:sz w:val="16"/>
-                <w:szCs w:val="16"/>
-              </w:rPr>
-            </w:pPr>
-            <w:r>
-              <w:rPr>
-                <w:sz w:val="16"/>
-                <w:szCs w:val="16"/>
-              </w:rPr>
-              <w:t>sexmale</w:t>
-            </w:r>
-          </w:p>
-        </w:tc>
-        <w:tc>
-          <w:tcPr>
-            <w:tcW w:w="1504" w:type="dxa"/>
-            <w:tcBorders>
-              <w:left w:val="single" w:sz="4" w:space="0" w:color="000000"/>
-              <w:bottom w:val="single" w:sz="4" w:space="0" w:color="000000"/>
-            </w:tcBorders>
-          </w:tcPr>
-          <w:p>
-            <w:pPr>
-              <w:pStyle w:val="PreformattedText"/>
-              <w:widowControl w:val="false"/>
-              <w:rPr>
-                <w:sz w:val="16"/>
-                <w:szCs w:val="16"/>
-              </w:rPr>
-            </w:pPr>
-            <w:r>
-              <w:rPr>
-                <w:sz w:val="16"/>
-                <w:szCs w:val="16"/>
-              </w:rPr>
-              <w:t>-481.2816</w:t>
-            </w:r>
-          </w:p>
-        </w:tc>
-        <w:tc>
-          <w:tcPr>
-            <w:tcW w:w="1506" w:type="dxa"/>
-            <w:tcBorders>
-              <w:left w:val="single" w:sz="4" w:space="0" w:color="000000"/>
-              <w:bottom w:val="single" w:sz="4" w:space="0" w:color="000000"/>
-            </w:tcBorders>
-          </w:tcPr>
-          <w:p>
-            <w:pPr>
-              <w:pStyle w:val="PreformattedText"/>
-              <w:widowControl w:val="false"/>
-              <w:rPr>
-                <w:sz w:val="16"/>
-                <w:szCs w:val="16"/>
-              </w:rPr>
-            </w:pPr>
-            <w:r>
-              <w:rPr>
-                <w:sz w:val="16"/>
-                <w:szCs w:val="16"/>
-              </w:rPr>
-              <w:t>48.6477</w:t>
-            </w:r>
-          </w:p>
-        </w:tc>
-        <w:tc>
-          <w:tcPr>
-            <w:tcW w:w="1507" w:type="dxa"/>
-            <w:tcBorders>
-              <w:left w:val="single" w:sz="4" w:space="0" w:color="000000"/>
-              <w:bottom w:val="single" w:sz="4" w:space="0" w:color="000000"/>
-            </w:tcBorders>
-          </w:tcPr>
-          <w:p>
-            <w:pPr>
-              <w:pStyle w:val="PreformattedText"/>
-              <w:widowControl w:val="false"/>
-              <w:rPr>
-                <w:sz w:val="16"/>
-                <w:szCs w:val="16"/>
-              </w:rPr>
-            </w:pPr>
-            <w:r>
-              <w:rPr>
-                <w:sz w:val="16"/>
-                <w:szCs w:val="16"/>
-              </w:rPr>
-              <w:t>-9.893</w:t>
-            </w:r>
-          </w:p>
-        </w:tc>
-        <w:tc>
-          <w:tcPr>
-            <w:tcW w:w="1092" w:type="dxa"/>
-            <w:tcBorders>
-              <w:left w:val="single" w:sz="4" w:space="0" w:color="000000"/>
-              <w:bottom w:val="single" w:sz="4" w:space="0" w:color="000000"/>
-              <w:right w:val="single" w:sz="4" w:space="0" w:color="000000"/>
-            </w:tcBorders>
-          </w:tcPr>
-          <w:p>
-            <w:pPr>
-              <w:pStyle w:val="Normal"/>
-              <w:widowControl w:val="false"/>
-              <w:rPr>
-                <w:sz w:val="16"/>
-                <w:szCs w:val="16"/>
-              </w:rPr>
-            </w:pPr>
-            <w:r>
-              <w:rPr>
-                <w:sz w:val="16"/>
-                <w:szCs w:val="16"/>
-              </w:rPr>
-              <w:t>&lt;2e-16</w:t>
-            </w:r>
-          </w:p>
-        </w:tc>
-      </w:tr>
-      <w:tr>
-        <w:trPr/>
-        <w:tc>
-          <w:tcPr>
-            <w:tcW w:w="3009" w:type="dxa"/>
-            <w:gridSpan w:val="2"/>
-            <w:tcBorders>
-              <w:left w:val="single" w:sz="4" w:space="0" w:color="000000"/>
-              <w:bottom w:val="single" w:sz="4" w:space="0" w:color="000000"/>
-            </w:tcBorders>
-          </w:tcPr>
-          <w:p>
-            <w:pPr>
-              <w:pStyle w:val="TableContents"/>
-              <w:widowControl w:val="false"/>
-              <w:rPr>
-                <w:sz w:val="16"/>
-                <w:szCs w:val="16"/>
-              </w:rPr>
-            </w:pPr>
-            <w:r>
-              <w:rPr>
-                <w:sz w:val="16"/>
-                <w:szCs w:val="16"/>
-              </w:rPr>
-              <w:t>Residual Standard Error:</w:t>
-            </w:r>
-          </w:p>
-        </w:tc>
-        <w:tc>
-          <w:tcPr>
-            <w:tcW w:w="1506" w:type="dxa"/>
-            <w:tcBorders>
-              <w:left w:val="single" w:sz="4" w:space="0" w:color="000000"/>
-              <w:bottom w:val="single" w:sz="4" w:space="0" w:color="000000"/>
-            </w:tcBorders>
-          </w:tcPr>
-          <w:p>
-            <w:pPr>
-              <w:pStyle w:val="TableContents"/>
-              <w:widowControl w:val="false"/>
-              <w:rPr>
-                <w:sz w:val="16"/>
-                <w:szCs w:val="16"/>
-              </w:rPr>
-            </w:pPr>
-            <w:r>
-              <w:rPr>
-                <w:sz w:val="16"/>
-                <w:szCs w:val="16"/>
-              </w:rPr>
-              <w:t>755.1</w:t>
-            </w:r>
-          </w:p>
-        </w:tc>
-        <w:tc>
-          <w:tcPr>
-            <w:tcW w:w="1507" w:type="dxa"/>
-            <w:tcBorders>
-              <w:left w:val="single" w:sz="4" w:space="0" w:color="000000"/>
-              <w:bottom w:val="single" w:sz="4" w:space="0" w:color="000000"/>
-            </w:tcBorders>
-          </w:tcPr>
-          <w:p>
-            <w:pPr>
-              <w:pStyle w:val="TableContents"/>
-              <w:widowControl w:val="false"/>
-              <w:rPr>
-                <w:sz w:val="16"/>
-                <w:szCs w:val="16"/>
-              </w:rPr>
-            </w:pPr>
-            <w:r>
-              <w:rPr>
-                <w:sz w:val="16"/>
-                <w:szCs w:val="16"/>
-              </w:rPr>
-              <w:t>Multiple R-squared:</w:t>
-            </w:r>
-          </w:p>
-        </w:tc>
-        <w:tc>
-          <w:tcPr>
-            <w:tcW w:w="1092" w:type="dxa"/>
-            <w:tcBorders>
-              <w:left w:val="single" w:sz="4" w:space="0" w:color="000000"/>
-              <w:bottom w:val="single" w:sz="4" w:space="0" w:color="000000"/>
-              <w:right w:val="single" w:sz="4" w:space="0" w:color="000000"/>
-            </w:tcBorders>
-          </w:tcPr>
-          <w:p>
-            <w:pPr>
-              <w:pStyle w:val="TableContents"/>
-              <w:widowControl w:val="false"/>
-              <w:rPr>
-                <w:sz w:val="16"/>
-                <w:szCs w:val="16"/>
-              </w:rPr>
-            </w:pPr>
-            <w:r>
-              <w:rPr>
-                <w:sz w:val="16"/>
-                <w:szCs w:val="16"/>
-              </w:rPr>
-              <w:t>0.962</w:t>
-            </w:r>
-          </w:p>
-        </w:tc>
-      </w:tr>
-      <w:tr>
-        <w:trPr/>
-        <w:tc>
-          <w:tcPr>
-            <w:tcW w:w="3009" w:type="dxa"/>
-            <w:gridSpan w:val="2"/>
-            <w:tcBorders>
-              <w:left w:val="single" w:sz="4" w:space="0" w:color="000000"/>
-              <w:bottom w:val="single" w:sz="4" w:space="0" w:color="000000"/>
-            </w:tcBorders>
-          </w:tcPr>
-          <w:p>
-            <w:pPr>
-              <w:pStyle w:val="TableContents"/>
-              <w:widowControl w:val="false"/>
-              <w:rPr>
-                <w:sz w:val="16"/>
-                <w:szCs w:val="16"/>
-              </w:rPr>
-            </w:pPr>
-            <w:r>
-              <w:rPr>
-                <w:sz w:val="16"/>
-                <w:szCs w:val="16"/>
-              </w:rPr>
-              <w:t>Adjusted R-squared:</w:t>
-            </w:r>
-          </w:p>
-        </w:tc>
-        <w:tc>
-          <w:tcPr>
-            <w:tcW w:w="1506" w:type="dxa"/>
-            <w:tcBorders>
-              <w:left w:val="single" w:sz="4" w:space="0" w:color="000000"/>
-              <w:bottom w:val="single" w:sz="4" w:space="0" w:color="000000"/>
-            </w:tcBorders>
-          </w:tcPr>
-          <w:p>
-            <w:pPr>
-              <w:pStyle w:val="TableContents"/>
-              <w:widowControl w:val="false"/>
-              <w:rPr>
-                <w:sz w:val="16"/>
-                <w:szCs w:val="16"/>
-              </w:rPr>
-            </w:pPr>
-            <w:r>
-              <w:rPr>
-                <w:sz w:val="16"/>
-                <w:szCs w:val="16"/>
-              </w:rPr>
-              <w:t>0.9619</w:t>
-            </w:r>
-          </w:p>
-        </w:tc>
-        <w:tc>
-          <w:tcPr>
-            <w:tcW w:w="1507" w:type="dxa"/>
-            <w:tcBorders>
-              <w:left w:val="single" w:sz="4" w:space="0" w:color="000000"/>
-              <w:bottom w:val="single" w:sz="4" w:space="0" w:color="000000"/>
-            </w:tcBorders>
-          </w:tcPr>
-          <w:p>
-            <w:pPr>
-              <w:pStyle w:val="TableContents"/>
-              <w:widowControl w:val="false"/>
-              <w:rPr>
-                <w:sz w:val="16"/>
-                <w:szCs w:val="16"/>
-              </w:rPr>
-            </w:pPr>
-            <w:r>
-              <w:rPr>
-                <w:sz w:val="16"/>
-                <w:szCs w:val="16"/>
-              </w:rPr>
-              <w:t>p-value:</w:t>
-            </w:r>
-          </w:p>
-        </w:tc>
-        <w:tc>
-          <w:tcPr>
-            <w:tcW w:w="1092" w:type="dxa"/>
-            <w:tcBorders>
-              <w:left w:val="single" w:sz="4" w:space="0" w:color="000000"/>
-              <w:bottom w:val="single" w:sz="4" w:space="0" w:color="000000"/>
-              <w:right w:val="single" w:sz="4" w:space="0" w:color="000000"/>
-            </w:tcBorders>
-          </w:tcPr>
-          <w:p>
-            <w:pPr>
-              <w:pStyle w:val="Normal"/>
-              <w:widowControl w:val="false"/>
-              <w:rPr>
-                <w:sz w:val="16"/>
-                <w:szCs w:val="16"/>
-              </w:rPr>
-            </w:pPr>
-            <w:r>
-              <w:rPr>
-                <w:sz w:val="16"/>
-                <w:szCs w:val="16"/>
-              </w:rPr>
-              <w:t>&lt;2e-16</w:t>
+              <w:t>b.</w:t>
             </w:r>
           </w:p>
         </w:tc>
@@ -1108,17 +1930,119 @@
         <w:widowControl w:val="false"/>
         <w:jc w:val="both"/>
         <w:rPr>
-          <w:color w:val="666666"/>
-          <w:sz w:val="18"/>
-          <w:szCs w:val="18"/>
+          <w:color w:val="000000"/>
         </w:rPr>
       </w:pPr>
       <w:r>
         <w:rPr>
-          <w:color w:val="666666"/>
-          <w:sz w:val="18"/>
-          <w:szCs w:val="18"/>
-        </w:rPr>
+          <w:rFonts w:eastAsia="Arial" w:cs="Arial"/>
+          <w:b/>
+          <w:bCs/>
+          <w:color w:val="000000"/>
+          <w:kern w:val="0"/>
+          <w:sz w:val="18"/>
+          <w:szCs w:val="18"/>
+          <w:lang w:val="es-ES" w:eastAsia="zh-CN" w:bidi="hi-IN"/>
+        </w:rPr>
+        <w:t>T</w:t>
+      </w:r>
+      <w:r>
+        <w:rPr>
+          <w:rFonts w:eastAsia="Arial" w:cs="Arial"/>
+          <w:b/>
+          <w:bCs/>
+          <w:color w:val="000000"/>
+          <w:kern w:val="0"/>
+          <w:sz w:val="18"/>
+          <w:szCs w:val="18"/>
+          <w:lang w:val="es-ES" w:eastAsia="zh-CN" w:bidi="hi-IN"/>
+        </w:rPr>
+        <w:t>abl</w:t>
+      </w:r>
+      <w:r>
+        <w:rPr>
+          <w:rFonts w:eastAsia="Arial" w:cs="Arial"/>
+          <w:b/>
+          <w:bCs/>
+          <w:color w:val="000000"/>
+          <w:kern w:val="0"/>
+          <w:sz w:val="18"/>
+          <w:szCs w:val="18"/>
+          <w:lang w:val="es-ES" w:eastAsia="zh-CN" w:bidi="hi-IN"/>
+        </w:rPr>
+        <w:t>a</w:t>
+      </w:r>
+      <w:r>
+        <w:rPr>
+          <w:rFonts w:eastAsia="Arial" w:cs="Arial"/>
+          <w:b/>
+          <w:bCs/>
+          <w:color w:val="000000"/>
+          <w:kern w:val="0"/>
+          <w:sz w:val="18"/>
+          <w:szCs w:val="18"/>
+          <w:lang w:val="es-ES" w:eastAsia="zh-CN" w:bidi="hi-IN"/>
+        </w:rPr>
+        <w:t xml:space="preserve"> 1.</w:t>
+      </w:r>
+      <w:r>
+        <w:rPr>
+          <w:rFonts w:eastAsia="Arial" w:cs="Arial"/>
+          <w:color w:val="000000"/>
+          <w:kern w:val="0"/>
+          <w:sz w:val="18"/>
+          <w:szCs w:val="18"/>
+          <w:lang w:val="es-ES" w:eastAsia="zh-CN" w:bidi="hi-IN"/>
+        </w:rPr>
+        <w:t xml:space="preserve"> </w:t>
+      </w:r>
+      <w:r>
+        <w:rPr>
+          <w:rFonts w:eastAsia="Arial" w:cs="Arial"/>
+          <w:b/>
+          <w:bCs/>
+          <w:color w:val="000000"/>
+          <w:kern w:val="0"/>
+          <w:sz w:val="18"/>
+          <w:szCs w:val="18"/>
+          <w:lang w:val="es-ES" w:eastAsia="zh-CN" w:bidi="hi-IN"/>
+        </w:rPr>
+        <w:t>a.</w:t>
+      </w:r>
+      <w:r>
+        <w:rPr>
+          <w:rFonts w:eastAsia="Arial" w:cs="Arial"/>
+          <w:color w:val="000000"/>
+          <w:kern w:val="0"/>
+          <w:sz w:val="18"/>
+          <w:szCs w:val="18"/>
+          <w:lang w:val="es-ES" w:eastAsia="zh-CN" w:bidi="hi-IN"/>
+        </w:rPr>
+        <w:t xml:space="preserve"> Goles totales en las 5 mejores ligas europeas. </w:t>
+      </w:r>
+      <w:r>
+        <w:rPr>
+          <w:rFonts w:eastAsia="Arial" w:cs="Arial"/>
+          <w:b/>
+          <w:bCs/>
+          <w:color w:val="000000"/>
+          <w:kern w:val="0"/>
+          <w:sz w:val="18"/>
+          <w:szCs w:val="18"/>
+          <w:lang w:val="es-ES" w:eastAsia="zh-CN" w:bidi="hi-IN"/>
+        </w:rPr>
+        <w:t>b.</w:t>
+      </w:r>
+      <w:r>
+        <w:rPr>
+          <w:rFonts w:eastAsia="Arial" w:cs="Arial"/>
+          <w:color w:val="000000"/>
+          <w:kern w:val="0"/>
+          <w:sz w:val="18"/>
+          <w:szCs w:val="18"/>
+          <w:lang w:val="es-ES" w:eastAsia="zh-CN" w:bidi="hi-IN"/>
+        </w:rPr>
+        <w:t xml:space="preserve"> Los 5 jugadores más goleadores de la liga Serie A.</w:t>
       </w:r>
     </w:p>
     <w:p>
@@ -1127,18 +2051,1010 @@
         <w:widowControl w:val="false"/>
         <w:jc w:val="both"/>
         <w:rPr>
+          <w:rFonts w:ascii="Arial" w:hAnsi="Arial" w:eastAsia="Arial" w:cs="Arial"/>
           <w:color w:val="666666"/>
-          <w:sz w:val="18"/>
-          <w:szCs w:val="18"/>
+          <w:kern w:val="0"/>
+          <w:sz w:val="18"/>
+          <w:szCs w:val="18"/>
+          <w:lang w:val="es-ES" w:eastAsia="zh-CN" w:bidi="hi-IN"/>
         </w:rPr>
       </w:pPr>
       <w:r>
-        <w:rPr>
+        <w:rPr/>
+      </w:r>
+    </w:p>
+    <w:p>
+      <w:pPr>
+        <w:pStyle w:val="LOnormal"/>
+        <w:widowControl w:val="false"/>
+        <w:jc w:val="both"/>
+        <w:rPr/>
+      </w:pPr>
+      <w:r>
+        <w:rPr>
+          <w:rFonts w:eastAsia="Arial" w:cs="Arial"/>
           <w:color w:val="666666"/>
-          <w:sz w:val="18"/>
-          <w:szCs w:val="18"/>
-        </w:rPr>
-        <w:t>El modelo MLR se expresa como charges = b0 + b1 * age^2 + b2 * sex, donde b0, b1 y b2 son los parámetros estimados. El parámetro b0 representa el valor esperado de los cargos de seguro cuando la edad y sexo son iguales a cero, lo cual tiene sentido matemático pero no práctico; luego, b1 representa el cambio en los cargos de seguro asociado al incremento de la edad al cuadrado; por último, b2 refleja la diferencia de cargos de seguro entre ambos sexos. Si b1&gt;0 indica que con el aumento de edad los cargos de seguro tienden a aumentar de manera cuadrática. Si b2&gt;0 significa que los hombres tienen costos de seguro más altos en comparación con las mujeres, en cambio b2&lt;0 implica lo opuesto, las mujeres tienen costos de seguro más altos que los hombres. Todos los coeficientes tienen un p-value muy cercano a cero, lo que indica que son estadísticamente significativos. El Adjusted R-squared muestra que aproximadamente el 96.19% de la variabilidad de los cargos de seguro se explica por las variables predictoras incluidas en el modelo, lo que indica un buen ajuste del modelo a los datos.</w:t>
+          <w:kern w:val="0"/>
+          <w:sz w:val="18"/>
+          <w:szCs w:val="18"/>
+          <w:lang w:val="es-ES" w:eastAsia="zh-CN" w:bidi="hi-IN"/>
+        </w:rPr>
+        <w:t xml:space="preserve">Se desea saber, </w:t>
+      </w:r>
+      <w:r>
+        <w:rPr>
+          <w:rFonts w:eastAsia="Arial" w:cs="Arial"/>
+          <w:color w:val="666666"/>
+          <w:kern w:val="0"/>
+          <w:sz w:val="18"/>
+          <w:szCs w:val="18"/>
+          <w:lang w:val="es-ES" w:eastAsia="zh-CN" w:bidi="hi-IN"/>
+        </w:rPr>
+        <w:t>por un lado,</w:t>
+      </w:r>
+      <w:r>
+        <w:rPr>
+          <w:rFonts w:eastAsia="Arial" w:cs="Arial"/>
+          <w:color w:val="666666"/>
+          <w:kern w:val="0"/>
+          <w:sz w:val="18"/>
+          <w:szCs w:val="18"/>
+          <w:lang w:val="es-ES" w:eastAsia="zh-CN" w:bidi="hi-IN"/>
+        </w:rPr>
+        <w:t xml:space="preserve"> cuáles son los </w:t>
+      </w:r>
+      <w:r>
+        <w:rPr>
+          <w:rFonts w:eastAsia="Arial" w:cs="Arial"/>
+          <w:color w:val="666666"/>
+          <w:kern w:val="0"/>
+          <w:sz w:val="18"/>
+          <w:szCs w:val="18"/>
+          <w:lang w:val="es-ES" w:eastAsia="zh-CN" w:bidi="hi-IN"/>
+        </w:rPr>
+        <w:t xml:space="preserve">5 </w:t>
+      </w:r>
+      <w:r>
+        <w:rPr>
+          <w:rFonts w:eastAsia="Arial" w:cs="Arial"/>
+          <w:color w:val="666666"/>
+          <w:kern w:val="0"/>
+          <w:sz w:val="18"/>
+          <w:szCs w:val="18"/>
+          <w:lang w:val="es-ES" w:eastAsia="zh-CN" w:bidi="hi-IN"/>
+        </w:rPr>
+        <w:t xml:space="preserve">jugadores más influyentes en los partidos </w:t>
+      </w:r>
+      <w:r>
+        <w:rPr>
+          <w:rFonts w:eastAsia="Arial" w:cs="Arial"/>
+          <w:color w:val="666666"/>
+          <w:kern w:val="0"/>
+          <w:sz w:val="18"/>
+          <w:szCs w:val="18"/>
+          <w:lang w:val="es-ES" w:eastAsia="zh-CN" w:bidi="hi-IN"/>
+        </w:rPr>
+        <w:t xml:space="preserve">y, por otro, los 5 jugadores con </w:t>
+      </w:r>
+      <w:r>
+        <w:rPr>
+          <w:rFonts w:eastAsia="Arial" w:cs="Arial"/>
+          <w:color w:val="666666"/>
+          <w:kern w:val="0"/>
+          <w:sz w:val="18"/>
+          <w:szCs w:val="18"/>
+          <w:lang w:val="es-ES" w:eastAsia="zh-CN" w:bidi="hi-IN"/>
+        </w:rPr>
+        <w:t>peor</w:t>
+      </w:r>
+      <w:r>
+        <w:rPr>
+          <w:rFonts w:eastAsia="Arial" w:cs="Arial"/>
+          <w:color w:val="666666"/>
+          <w:kern w:val="0"/>
+          <w:sz w:val="18"/>
+          <w:szCs w:val="18"/>
+          <w:lang w:val="es-ES" w:eastAsia="zh-CN" w:bidi="hi-IN"/>
+        </w:rPr>
+        <w:t xml:space="preserve"> fairplay</w:t>
+      </w:r>
+      <w:r>
+        <w:rPr>
+          <w:rFonts w:eastAsia="Arial" w:cs="Arial"/>
+          <w:color w:val="666666"/>
+          <w:kern w:val="0"/>
+          <w:sz w:val="18"/>
+          <w:szCs w:val="18"/>
+          <w:lang w:val="es-ES" w:eastAsia="zh-CN" w:bidi="hi-IN"/>
+        </w:rPr>
+        <w:t xml:space="preserve">. Para </w:t>
+      </w:r>
+      <w:r>
+        <w:rPr>
+          <w:rFonts w:eastAsia="Arial" w:cs="Arial"/>
+          <w:color w:val="666666"/>
+          <w:kern w:val="0"/>
+          <w:sz w:val="18"/>
+          <w:szCs w:val="18"/>
+          <w:lang w:val="es-ES" w:eastAsia="zh-CN" w:bidi="hi-IN"/>
+        </w:rPr>
+        <w:t xml:space="preserve">el primer caso, </w:t>
+      </w:r>
+      <w:r>
+        <w:rPr>
+          <w:rFonts w:eastAsia="Arial" w:cs="Arial"/>
+          <w:color w:val="666666"/>
+          <w:kern w:val="0"/>
+          <w:sz w:val="18"/>
+          <w:szCs w:val="18"/>
+          <w:lang w:val="es-ES" w:eastAsia="zh-CN" w:bidi="hi-IN"/>
+        </w:rPr>
+        <w:t xml:space="preserve">se contabilizan el número de asistencias y tiros al arco de cada jugador en </w:t>
+      </w:r>
+      <w:r>
+        <w:rPr>
+          <w:rFonts w:eastAsia="Arial" w:cs="Arial"/>
+          <w:color w:val="666666"/>
+          <w:kern w:val="0"/>
+          <w:sz w:val="18"/>
+          <w:szCs w:val="18"/>
+          <w:lang w:val="es-ES" w:eastAsia="zh-CN" w:bidi="hi-IN"/>
+        </w:rPr>
+        <w:t xml:space="preserve">todas </w:t>
+      </w:r>
+      <w:r>
+        <w:rPr>
+          <w:rFonts w:eastAsia="Arial" w:cs="Arial"/>
+          <w:color w:val="666666"/>
+          <w:kern w:val="0"/>
+          <w:sz w:val="18"/>
+          <w:szCs w:val="18"/>
+          <w:lang w:val="es-ES" w:eastAsia="zh-CN" w:bidi="hi-IN"/>
+        </w:rPr>
+        <w:t>la</w:t>
+      </w:r>
+      <w:r>
+        <w:rPr>
+          <w:rFonts w:eastAsia="Arial" w:cs="Arial"/>
+          <w:color w:val="666666"/>
+          <w:kern w:val="0"/>
+          <w:sz w:val="18"/>
+          <w:szCs w:val="18"/>
+          <w:lang w:val="es-ES" w:eastAsia="zh-CN" w:bidi="hi-IN"/>
+        </w:rPr>
+        <w:t>s</w:t>
+      </w:r>
+      <w:r>
+        <w:rPr>
+          <w:rFonts w:eastAsia="Arial" w:cs="Arial"/>
+          <w:color w:val="666666"/>
+          <w:kern w:val="0"/>
+          <w:sz w:val="18"/>
+          <w:szCs w:val="18"/>
+          <w:lang w:val="es-ES" w:eastAsia="zh-CN" w:bidi="hi-IN"/>
+        </w:rPr>
+        <w:t xml:space="preserve"> liga</w:t>
+      </w:r>
+      <w:r>
+        <w:rPr>
+          <w:rFonts w:eastAsia="Arial" w:cs="Arial"/>
+          <w:color w:val="666666"/>
+          <w:kern w:val="0"/>
+          <w:sz w:val="18"/>
+          <w:szCs w:val="18"/>
+          <w:lang w:val="es-ES" w:eastAsia="zh-CN" w:bidi="hi-IN"/>
+        </w:rPr>
+        <w:t>s</w:t>
+      </w:r>
+      <w:r>
+        <w:rPr>
+          <w:rFonts w:eastAsia="Arial" w:cs="Arial"/>
+          <w:color w:val="666666"/>
+          <w:kern w:val="0"/>
+          <w:sz w:val="18"/>
+          <w:szCs w:val="18"/>
+          <w:lang w:val="es-ES" w:eastAsia="zh-CN" w:bidi="hi-IN"/>
+        </w:rPr>
+        <w:t xml:space="preserve"> y, a su vez, cuál fue el resultado de esas asistencias y tiros al arco. </w:t>
+      </w:r>
+      <w:r>
+        <w:rPr>
+          <w:rFonts w:eastAsia="Arial" w:cs="Arial"/>
+          <w:color w:val="666666"/>
+          <w:kern w:val="0"/>
+          <w:sz w:val="18"/>
+          <w:szCs w:val="18"/>
+          <w:lang w:val="es-ES" w:eastAsia="zh-CN" w:bidi="hi-IN"/>
+        </w:rPr>
+        <w:t xml:space="preserve">En el segundo caso, se evalúan las tarjetas amarillas y rojas </w:t>
+      </w:r>
+      <w:r>
+        <w:rPr>
+          <w:rFonts w:eastAsia="Arial" w:cs="Arial"/>
+          <w:color w:val="666666"/>
+          <w:kern w:val="0"/>
+          <w:sz w:val="18"/>
+          <w:szCs w:val="18"/>
+          <w:lang w:val="es-ES" w:eastAsia="zh-CN" w:bidi="hi-IN"/>
+        </w:rPr>
+        <w:t>y se cuenta el total de tarjetas, ponderando 1 roja cada 4 amarillas para el total de tarjetas</w:t>
+      </w:r>
+      <w:r>
+        <w:rPr>
+          <w:rFonts w:eastAsia="Arial" w:cs="Arial"/>
+          <w:color w:val="666666"/>
+          <w:kern w:val="0"/>
+          <w:sz w:val="18"/>
+          <w:szCs w:val="18"/>
+          <w:lang w:val="es-ES" w:eastAsia="zh-CN" w:bidi="hi-IN"/>
+        </w:rPr>
+        <w:t xml:space="preserve">. </w:t>
+      </w:r>
+      <w:r>
+        <w:rPr>
+          <w:rFonts w:eastAsia="Arial" w:cs="Arial"/>
+          <w:color w:val="666666"/>
+          <w:kern w:val="0"/>
+          <w:sz w:val="18"/>
+          <w:szCs w:val="18"/>
+          <w:lang w:val="es-ES" w:eastAsia="zh-CN" w:bidi="hi-IN"/>
+        </w:rPr>
+        <w:t>Se puede ver el resultado de este último en la Tabla 2, debajo.</w:t>
+      </w:r>
+    </w:p>
+    <w:p>
+      <w:pPr>
+        <w:pStyle w:val="LOnormal"/>
+        <w:widowControl w:val="false"/>
+        <w:jc w:val="both"/>
+        <w:rPr>
+          <w:rFonts w:ascii="Arial" w:hAnsi="Arial" w:eastAsia="Arial" w:cs="Arial"/>
+          <w:color w:val="666666"/>
+          <w:kern w:val="0"/>
+          <w:sz w:val="18"/>
+          <w:szCs w:val="18"/>
+          <w:lang w:val="es-ES" w:eastAsia="zh-CN" w:bidi="hi-IN"/>
+        </w:rPr>
+      </w:pPr>
+      <w:r>
+        <w:rPr/>
+      </w:r>
+    </w:p>
+    <w:p>
+      <w:pPr>
+        <w:pStyle w:val="LOnormal"/>
+        <w:widowControl w:val="false"/>
+        <w:jc w:val="both"/>
+        <w:rPr>
+          <w:color w:val="000000"/>
+          <w:sz w:val="18"/>
+          <w:szCs w:val="18"/>
+        </w:rPr>
+      </w:pPr>
+      <w:r>
+        <w:rPr>
+          <w:color w:val="666666"/>
+          <w:sz w:val="18"/>
+          <w:szCs w:val="18"/>
+        </w:rPr>
+        <w:t>IMAGEN</w:t>
+      </w:r>
+    </w:p>
+    <w:p>
+      <w:pPr>
+        <w:pStyle w:val="LOnormal"/>
+        <w:widowControl w:val="false"/>
+        <w:jc w:val="both"/>
+        <w:rPr>
+          <w:color w:val="000000"/>
+          <w:sz w:val="18"/>
+          <w:szCs w:val="18"/>
+        </w:rPr>
+      </w:pPr>
+      <w:r>
+        <w:rPr>
+          <w:rFonts w:eastAsia="Arial" w:cs="Arial"/>
+          <w:color w:val="666666"/>
+          <w:kern w:val="0"/>
+          <w:sz w:val="18"/>
+          <w:szCs w:val="18"/>
+          <w:lang w:val="es-ES" w:eastAsia="zh-CN" w:bidi="hi-IN"/>
+        </w:rPr>
+        <w:t>Figura 1.</w:t>
+      </w:r>
+    </w:p>
+    <w:p>
+      <w:pPr>
+        <w:pStyle w:val="LOnormal"/>
+        <w:widowControl w:val="false"/>
+        <w:jc w:val="both"/>
+        <w:rPr>
+          <w:color w:val="000000"/>
+          <w:sz w:val="18"/>
+          <w:szCs w:val="18"/>
+        </w:rPr>
+      </w:pPr>
+      <w:r>
+        <w:rPr>
+          <w:color w:val="666666"/>
+          <w:sz w:val="18"/>
+          <w:szCs w:val="18"/>
+        </w:rPr>
+      </w:r>
+    </w:p>
+    <w:tbl>
+      <w:tblPr>
+        <w:tblW w:w="4363" w:type="dxa"/>
+        <w:jc w:val="center"/>
+        <w:tblInd w:w="0" w:type="dxa"/>
+        <w:tblLayout w:type="fixed"/>
+        <w:tblCellMar>
+          <w:top w:w="29" w:type="dxa"/>
+          <w:left w:w="29" w:type="dxa"/>
+          <w:bottom w:w="29" w:type="dxa"/>
+          <w:right w:w="29" w:type="dxa"/>
+        </w:tblCellMar>
+      </w:tblPr>
+      <w:tblGrid>
+        <w:gridCol w:w="727"/>
+        <w:gridCol w:w="1866"/>
+        <w:gridCol w:w="651"/>
+        <w:gridCol w:w="1119"/>
+      </w:tblGrid>
+      <w:tr>
+        <w:trPr>
+          <w:tblHeader w:val="true"/>
+        </w:trPr>
+        <w:tc>
+          <w:tcPr>
+            <w:tcW w:w="727" w:type="dxa"/>
+            <w:tcBorders/>
+            <w:vAlign w:val="center"/>
+          </w:tcPr>
+          <w:p>
+            <w:pPr>
+              <w:pStyle w:val="TableHeading"/>
+              <w:rPr/>
+            </w:pPr>
+            <w:r>
+              <w:rPr/>
+              <w:t>total</w:t>
+            </w:r>
+          </w:p>
+        </w:tc>
+        <w:tc>
+          <w:tcPr>
+            <w:tcW w:w="1866" w:type="dxa"/>
+            <w:tcBorders/>
+            <w:vAlign w:val="center"/>
+          </w:tcPr>
+          <w:p>
+            <w:pPr>
+              <w:pStyle w:val="TableHeading"/>
+              <w:rPr/>
+            </w:pPr>
+            <w:r>
+              <w:rPr/>
+              <w:t>player_name</w:t>
+            </w:r>
+          </w:p>
+        </w:tc>
+        <w:tc>
+          <w:tcPr>
+            <w:tcW w:w="651" w:type="dxa"/>
+            <w:tcBorders/>
+            <w:vAlign w:val="center"/>
+          </w:tcPr>
+          <w:p>
+            <w:pPr>
+              <w:pStyle w:val="TableHeading"/>
+              <w:rPr/>
+            </w:pPr>
+            <w:r>
+              <w:rPr/>
+              <w:t>rojas</w:t>
+            </w:r>
+          </w:p>
+        </w:tc>
+        <w:tc>
+          <w:tcPr>
+            <w:tcW w:w="1119" w:type="dxa"/>
+            <w:tcBorders/>
+            <w:vAlign w:val="center"/>
+          </w:tcPr>
+          <w:p>
+            <w:pPr>
+              <w:pStyle w:val="TableHeading"/>
+              <w:rPr/>
+            </w:pPr>
+            <w:r>
+              <w:rPr/>
+              <w:t>amarillas</w:t>
+            </w:r>
+          </w:p>
+        </w:tc>
+      </w:tr>
+      <w:tr>
+        <w:trPr>
+          <w:tblHeader w:val="true"/>
+        </w:trPr>
+        <w:tc>
+          <w:tcPr>
+            <w:tcW w:w="727" w:type="dxa"/>
+            <w:tcBorders/>
+            <w:vAlign w:val="center"/>
+          </w:tcPr>
+          <w:p>
+            <w:pPr>
+              <w:pStyle w:val="TableHeading"/>
+              <w:rPr/>
+            </w:pPr>
+            <w:r>
+              <w:rPr/>
+              <w:t>&lt;dbl&gt;</w:t>
+            </w:r>
+          </w:p>
+        </w:tc>
+        <w:tc>
+          <w:tcPr>
+            <w:tcW w:w="1866" w:type="dxa"/>
+            <w:tcBorders/>
+            <w:vAlign w:val="center"/>
+          </w:tcPr>
+          <w:p>
+            <w:pPr>
+              <w:pStyle w:val="TableHeading"/>
+              <w:rPr/>
+            </w:pPr>
+            <w:r>
+              <w:rPr/>
+              <w:t>&lt;chr&gt;</w:t>
+            </w:r>
+          </w:p>
+        </w:tc>
+        <w:tc>
+          <w:tcPr>
+            <w:tcW w:w="651" w:type="dxa"/>
+            <w:tcBorders/>
+            <w:vAlign w:val="center"/>
+          </w:tcPr>
+          <w:p>
+            <w:pPr>
+              <w:pStyle w:val="TableHeading"/>
+              <w:rPr/>
+            </w:pPr>
+            <w:r>
+              <w:rPr/>
+              <w:t>&lt;int&gt;</w:t>
+            </w:r>
+          </w:p>
+        </w:tc>
+        <w:tc>
+          <w:tcPr>
+            <w:tcW w:w="1119" w:type="dxa"/>
+            <w:tcBorders/>
+            <w:vAlign w:val="center"/>
+          </w:tcPr>
+          <w:p>
+            <w:pPr>
+              <w:pStyle w:val="TableHeading"/>
+              <w:rPr/>
+            </w:pPr>
+            <w:r>
+              <w:rPr/>
+              <w:t>&lt;int&gt;</w:t>
+            </w:r>
+          </w:p>
+        </w:tc>
+      </w:tr>
+      <w:tr>
+        <w:trPr/>
+        <w:tc>
+          <w:tcPr>
+            <w:tcW w:w="727" w:type="dxa"/>
+            <w:tcBorders/>
+            <w:vAlign w:val="center"/>
+          </w:tcPr>
+          <w:p>
+            <w:pPr>
+              <w:pStyle w:val="TableContents"/>
+              <w:rPr/>
+            </w:pPr>
+            <w:r>
+              <w:rPr/>
+              <w:t>22.00</w:t>
+            </w:r>
+          </w:p>
+        </w:tc>
+        <w:tc>
+          <w:tcPr>
+            <w:tcW w:w="1866" w:type="dxa"/>
+            <w:tcBorders/>
+            <w:vAlign w:val="center"/>
+          </w:tcPr>
+          <w:p>
+            <w:pPr>
+              <w:pStyle w:val="TableContents"/>
+              <w:rPr/>
+            </w:pPr>
+            <w:r>
+              <w:rPr>
+                <w:rFonts w:eastAsia="Arial" w:cs="Arial"/>
+                <w:color w:val="auto"/>
+                <w:kern w:val="0"/>
+                <w:sz w:val="22"/>
+                <w:szCs w:val="22"/>
+                <w:lang w:val="es-ES" w:eastAsia="zh-CN" w:bidi="hi-IN"/>
+              </w:rPr>
+              <w:t>Á</w:t>
+            </w:r>
+            <w:r>
+              <w:rPr/>
+              <w:t>lvaro Gonz</w:t>
+            </w:r>
+            <w:r>
+              <w:rPr>
+                <w:rFonts w:eastAsia="Arial" w:cs="Arial"/>
+                <w:color w:val="auto"/>
+                <w:kern w:val="0"/>
+                <w:sz w:val="22"/>
+                <w:szCs w:val="22"/>
+                <w:lang w:val="es-ES" w:eastAsia="zh-CN" w:bidi="hi-IN"/>
+              </w:rPr>
+              <w:t>á</w:t>
+            </w:r>
+            <w:r>
+              <w:rPr/>
+              <w:t>lez</w:t>
+            </w:r>
+          </w:p>
+        </w:tc>
+        <w:tc>
+          <w:tcPr>
+            <w:tcW w:w="651" w:type="dxa"/>
+            <w:tcBorders/>
+            <w:vAlign w:val="center"/>
+          </w:tcPr>
+          <w:p>
+            <w:pPr>
+              <w:pStyle w:val="TableContents"/>
+              <w:rPr/>
+            </w:pPr>
+            <w:r>
+              <w:rPr/>
+              <w:t>4</w:t>
+            </w:r>
+          </w:p>
+        </w:tc>
+        <w:tc>
+          <w:tcPr>
+            <w:tcW w:w="1119" w:type="dxa"/>
+            <w:tcBorders/>
+            <w:vAlign w:val="center"/>
+          </w:tcPr>
+          <w:p>
+            <w:pPr>
+              <w:pStyle w:val="TableContents"/>
+              <w:rPr/>
+            </w:pPr>
+            <w:r>
+              <w:rPr/>
+              <w:t>72</w:t>
+            </w:r>
+          </w:p>
+        </w:tc>
+      </w:tr>
+      <w:tr>
+        <w:trPr/>
+        <w:tc>
+          <w:tcPr>
+            <w:tcW w:w="727" w:type="dxa"/>
+            <w:tcBorders/>
+            <w:vAlign w:val="center"/>
+          </w:tcPr>
+          <w:p>
+            <w:pPr>
+              <w:pStyle w:val="TableContents"/>
+              <w:rPr/>
+            </w:pPr>
+            <w:r>
+              <w:rPr/>
+              <w:t>22.00</w:t>
+            </w:r>
+          </w:p>
+        </w:tc>
+        <w:tc>
+          <w:tcPr>
+            <w:tcW w:w="1866" w:type="dxa"/>
+            <w:tcBorders/>
+            <w:vAlign w:val="center"/>
+          </w:tcPr>
+          <w:p>
+            <w:pPr>
+              <w:pStyle w:val="TableContents"/>
+              <w:rPr/>
+            </w:pPr>
+            <w:r>
+              <w:rPr/>
+              <w:t>Dani Garc</w:t>
+            </w:r>
+            <w:r>
+              <w:rPr>
+                <w:rFonts w:eastAsia="Arial" w:cs="Arial"/>
+                <w:color w:val="auto"/>
+                <w:kern w:val="0"/>
+                <w:sz w:val="22"/>
+                <w:szCs w:val="22"/>
+                <w:lang w:val="es-ES" w:eastAsia="zh-CN" w:bidi="hi-IN"/>
+              </w:rPr>
+              <w:t>í</w:t>
+            </w:r>
+            <w:r>
+              <w:rPr/>
+              <w:t xml:space="preserve">a </w:t>
+            </w:r>
+          </w:p>
+        </w:tc>
+        <w:tc>
+          <w:tcPr>
+            <w:tcW w:w="651" w:type="dxa"/>
+            <w:tcBorders/>
+            <w:vAlign w:val="center"/>
+          </w:tcPr>
+          <w:p>
+            <w:pPr>
+              <w:pStyle w:val="TableContents"/>
+              <w:rPr/>
+            </w:pPr>
+            <w:r>
+              <w:rPr/>
+              <w:t>2</w:t>
+            </w:r>
+          </w:p>
+        </w:tc>
+        <w:tc>
+          <w:tcPr>
+            <w:tcW w:w="1119" w:type="dxa"/>
+            <w:tcBorders/>
+            <w:vAlign w:val="center"/>
+          </w:tcPr>
+          <w:p>
+            <w:pPr>
+              <w:pStyle w:val="TableContents"/>
+              <w:rPr/>
+            </w:pPr>
+            <w:r>
+              <w:rPr/>
+              <w:t>80</w:t>
+            </w:r>
+          </w:p>
+        </w:tc>
+      </w:tr>
+      <w:tr>
+        <w:trPr/>
+        <w:tc>
+          <w:tcPr>
+            <w:tcW w:w="727" w:type="dxa"/>
+            <w:tcBorders/>
+            <w:vAlign w:val="center"/>
+          </w:tcPr>
+          <w:p>
+            <w:pPr>
+              <w:pStyle w:val="TableContents"/>
+              <w:rPr/>
+            </w:pPr>
+            <w:r>
+              <w:rPr/>
+              <w:t>21.75</w:t>
+            </w:r>
+          </w:p>
+        </w:tc>
+        <w:tc>
+          <w:tcPr>
+            <w:tcW w:w="1866" w:type="dxa"/>
+            <w:tcBorders/>
+            <w:vAlign w:val="center"/>
+          </w:tcPr>
+          <w:p>
+            <w:pPr>
+              <w:pStyle w:val="TableContents"/>
+              <w:rPr/>
+            </w:pPr>
+            <w:r>
+              <w:rPr/>
+              <w:t>Dami</w:t>
+            </w:r>
+            <w:r>
+              <w:rPr>
+                <w:rFonts w:eastAsia="Arial" w:cs="Arial"/>
+                <w:color w:val="auto"/>
+                <w:kern w:val="0"/>
+                <w:sz w:val="22"/>
+                <w:szCs w:val="22"/>
+                <w:lang w:val="es-ES" w:eastAsia="zh-CN" w:bidi="hi-IN"/>
+              </w:rPr>
+              <w:t>á</w:t>
+            </w:r>
+            <w:r>
+              <w:rPr/>
+              <w:t>n Su</w:t>
+            </w:r>
+            <w:r>
+              <w:rPr>
+                <w:rFonts w:eastAsia="Arial" w:cs="Arial"/>
+                <w:color w:val="auto"/>
+                <w:kern w:val="0"/>
+                <w:sz w:val="22"/>
+                <w:szCs w:val="22"/>
+                <w:lang w:val="es-ES" w:eastAsia="zh-CN" w:bidi="hi-IN"/>
+              </w:rPr>
+              <w:t>á</w:t>
+            </w:r>
+            <w:r>
+              <w:rPr/>
+              <w:t xml:space="preserve">rez </w:t>
+            </w:r>
+          </w:p>
+        </w:tc>
+        <w:tc>
+          <w:tcPr>
+            <w:tcW w:w="651" w:type="dxa"/>
+            <w:tcBorders/>
+            <w:vAlign w:val="center"/>
+          </w:tcPr>
+          <w:p>
+            <w:pPr>
+              <w:pStyle w:val="TableContents"/>
+              <w:rPr/>
+            </w:pPr>
+            <w:r>
+              <w:rPr/>
+              <w:t>4</w:t>
+            </w:r>
+          </w:p>
+        </w:tc>
+        <w:tc>
+          <w:tcPr>
+            <w:tcW w:w="1119" w:type="dxa"/>
+            <w:tcBorders/>
+            <w:vAlign w:val="center"/>
+          </w:tcPr>
+          <w:p>
+            <w:pPr>
+              <w:pStyle w:val="TableContents"/>
+              <w:rPr/>
+            </w:pPr>
+            <w:r>
+              <w:rPr/>
+              <w:t>71</w:t>
+            </w:r>
+          </w:p>
+        </w:tc>
+      </w:tr>
+      <w:tr>
+        <w:trPr/>
+        <w:tc>
+          <w:tcPr>
+            <w:tcW w:w="727" w:type="dxa"/>
+            <w:tcBorders/>
+            <w:vAlign w:val="center"/>
+          </w:tcPr>
+          <w:p>
+            <w:pPr>
+              <w:pStyle w:val="TableContents"/>
+              <w:rPr/>
+            </w:pPr>
+            <w:r>
+              <w:rPr/>
+              <w:t>21.25</w:t>
+            </w:r>
+          </w:p>
+        </w:tc>
+        <w:tc>
+          <w:tcPr>
+            <w:tcW w:w="1866" w:type="dxa"/>
+            <w:tcBorders/>
+            <w:vAlign w:val="center"/>
+          </w:tcPr>
+          <w:p>
+            <w:pPr>
+              <w:pStyle w:val="TableContents"/>
+              <w:rPr/>
+            </w:pPr>
+            <w:r>
+              <w:rPr/>
+              <w:t xml:space="preserve">Granit Xhaka </w:t>
+            </w:r>
+          </w:p>
+        </w:tc>
+        <w:tc>
+          <w:tcPr>
+            <w:tcW w:w="651" w:type="dxa"/>
+            <w:tcBorders/>
+            <w:vAlign w:val="center"/>
+          </w:tcPr>
+          <w:p>
+            <w:pPr>
+              <w:pStyle w:val="TableContents"/>
+              <w:rPr/>
+            </w:pPr>
+            <w:r>
+              <w:rPr/>
+              <w:t>7</w:t>
+            </w:r>
+          </w:p>
+        </w:tc>
+        <w:tc>
+          <w:tcPr>
+            <w:tcW w:w="1119" w:type="dxa"/>
+            <w:tcBorders/>
+            <w:vAlign w:val="center"/>
+          </w:tcPr>
+          <w:p>
+            <w:pPr>
+              <w:pStyle w:val="TableContents"/>
+              <w:rPr/>
+            </w:pPr>
+            <w:r>
+              <w:rPr/>
+              <w:t>57</w:t>
+            </w:r>
+          </w:p>
+        </w:tc>
+      </w:tr>
+      <w:tr>
+        <w:trPr/>
+        <w:tc>
+          <w:tcPr>
+            <w:tcW w:w="727" w:type="dxa"/>
+            <w:tcBorders/>
+            <w:vAlign w:val="center"/>
+          </w:tcPr>
+          <w:p>
+            <w:pPr>
+              <w:pStyle w:val="TableContents"/>
+              <w:rPr/>
+            </w:pPr>
+            <w:r>
+              <w:rPr/>
+              <w:t>20.50</w:t>
+            </w:r>
+          </w:p>
+        </w:tc>
+        <w:tc>
+          <w:tcPr>
+            <w:tcW w:w="1866" w:type="dxa"/>
+            <w:tcBorders/>
+            <w:vAlign w:val="center"/>
+          </w:tcPr>
+          <w:p>
+            <w:pPr>
+              <w:pStyle w:val="TableContents"/>
+              <w:rPr/>
+            </w:pPr>
+            <w:r>
+              <w:rPr/>
+              <w:t>Yannick Cahuzac</w:t>
+            </w:r>
+          </w:p>
+        </w:tc>
+        <w:tc>
+          <w:tcPr>
+            <w:tcW w:w="651" w:type="dxa"/>
+            <w:tcBorders/>
+            <w:vAlign w:val="center"/>
+          </w:tcPr>
+          <w:p>
+            <w:pPr>
+              <w:pStyle w:val="TableContents"/>
+              <w:rPr/>
+            </w:pPr>
+            <w:r>
+              <w:rPr/>
+              <w:t>9</w:t>
+            </w:r>
+          </w:p>
+        </w:tc>
+        <w:tc>
+          <w:tcPr>
+            <w:tcW w:w="1119" w:type="dxa"/>
+            <w:tcBorders/>
+            <w:vAlign w:val="center"/>
+          </w:tcPr>
+          <w:p>
+            <w:pPr>
+              <w:pStyle w:val="TableContents"/>
+              <w:rPr/>
+            </w:pPr>
+            <w:r>
+              <w:rPr/>
+              <w:t>46</w:t>
+            </w:r>
+          </w:p>
+        </w:tc>
+      </w:tr>
+    </w:tbl>
+    <w:p>
+      <w:pPr>
+        <w:pStyle w:val="LOnormal"/>
+        <w:widowControl w:val="false"/>
+        <w:jc w:val="both"/>
+        <w:rPr>
+          <w:color w:val="000000"/>
+          <w:sz w:val="18"/>
+          <w:szCs w:val="18"/>
+        </w:rPr>
+      </w:pPr>
+      <w:r>
+        <w:rPr>
+          <w:b/>
+          <w:bCs/>
+          <w:color w:val="000000"/>
+          <w:sz w:val="18"/>
+          <w:szCs w:val="18"/>
+        </w:rPr>
+        <w:t>Tabla 2.</w:t>
+      </w:r>
+      <w:r>
+        <w:rPr>
+          <w:color w:val="000000"/>
+          <w:sz w:val="18"/>
+          <w:szCs w:val="18"/>
+        </w:rPr>
+        <w:t xml:space="preserve"> Total de tarjetas rojas, amarillas y la suma de estas dos, teniendo en cuenta cada 4 amarillas 1 roja.</w:t>
+      </w:r>
+    </w:p>
+    <w:p>
+      <w:pPr>
+        <w:pStyle w:val="LOnormal"/>
+        <w:widowControl w:val="false"/>
+        <w:jc w:val="both"/>
+        <w:rPr>
+          <w:color w:val="000000"/>
+          <w:sz w:val="18"/>
+          <w:szCs w:val="18"/>
+        </w:rPr>
+      </w:pPr>
+      <w:r>
+        <w:rPr>
+          <w:color w:val="666666"/>
+          <w:sz w:val="18"/>
+          <w:szCs w:val="18"/>
+        </w:rPr>
+      </w:r>
+    </w:p>
+    <w:p>
+      <w:pPr>
+        <w:pStyle w:val="LOnormal"/>
+        <w:widowControl w:val="false"/>
+        <w:jc w:val="both"/>
+        <w:rPr>
+          <w:color w:val="000000"/>
+          <w:sz w:val="18"/>
+          <w:szCs w:val="18"/>
+        </w:rPr>
+      </w:pPr>
+      <w:r>
+        <w:rPr>
+          <w:color w:val="666666"/>
+          <w:sz w:val="18"/>
+          <w:szCs w:val="18"/>
+        </w:rPr>
+      </w:r>
+    </w:p>
+    <w:p>
+      <w:pPr>
+        <w:pStyle w:val="LOnormal"/>
+        <w:widowControl w:val="false"/>
+        <w:jc w:val="both"/>
+        <w:rPr>
+          <w:color w:val="666666"/>
+          <w:sz w:val="18"/>
+          <w:szCs w:val="18"/>
+        </w:rPr>
+      </w:pPr>
+      <w:r>
+        <w:rPr/>
       </w:r>
     </w:p>
     <w:p>
@@ -1193,9 +3109,20 @@
           <w:szCs w:val="18"/>
           <w:lang w:val="es-ES" w:eastAsia="es-AR" w:bidi="ar-SA"/>
         </w:rPr>
-        <w:t xml:space="preserve">Football Dataset, </w:t>
-      </w:r>
-      <w:hyperlink r:id="rId7">
+        <w:t>Football Datase</w:t>
+      </w:r>
+      <w:r>
+        <w:rPr>
+          <w:rFonts w:eastAsia="Arial" w:cs="Arial"/>
+          <w:color w:val="auto"/>
+          <w:kern w:val="0"/>
+          <w:sz w:val="18"/>
+          <w:szCs w:val="18"/>
+          <w:lang w:val="es-ES" w:eastAsia="es-AR" w:bidi="ar-SA"/>
+        </w:rPr>
+        <w:t xml:space="preserve">t, </w:t>
+      </w:r>
+      <w:hyperlink r:id="rId6">
         <w:r>
           <w:rPr>
             <w:rStyle w:val="InternetLink"/>
@@ -1233,7 +3160,7 @@
         </w:rPr>
         <w:t xml:space="preserve">Xstats, </w:t>
       </w:r>
-      <w:hyperlink r:id="rId8">
+      <w:hyperlink r:id="rId7">
         <w:r>
           <w:rPr>
             <w:rStyle w:val="InternetLink"/>
@@ -1272,7 +3199,7 @@
         </w:rPr>
         <w:t xml:space="preserve">Expected Goals (xG), </w:t>
       </w:r>
-      <w:hyperlink r:id="rId9">
+      <w:hyperlink r:id="rId8">
         <w:r>
           <w:rPr>
             <w:rStyle w:val="InternetLink"/>
@@ -2112,6 +4039,13 @@
       <w:shd w:fill="E1DFDD" w:val="clear"/>
     </w:rPr>
   </w:style>
+  <w:style w:type="character" w:styleId="VisitedInternetLink">
+    <w:name w:val="FollowedHyperlink"/>
+    <w:rPr>
+      <w:color w:val="800000"/>
+      <w:u w:val="single"/>
+    </w:rPr>
+  </w:style>
   <w:style w:type="paragraph" w:styleId="Heading" w:customStyle="1">
     <w:name w:val="Heading"/>
     <w:basedOn w:val="Normal"/>

</xml_diff>